<commit_message>
interview questions were added
</commit_message>
<xml_diff>
--- a/Dictionary.docx
+++ b/Dictionary.docx
@@ -3416,11 +3416,20 @@
         <w:t>4.1. ConcurrentDictionary</w:t>
       </w:r>
       <w:r>
+        <w:rPr>
+          <w:lang w:val="az-Latn-AZ"/>
+        </w:rPr>
         <w:t>&lt;TKey, TValue&gt;.</w:t>
       </w:r>
       <w:r>
-        <w:br/>
-        <w:t>Ən yaxşı seçimdir, multiuse üçün uyğundur. Eyni anda bir neçə thread rahatlıqla yazma, oxuma və silmə apara bilər. Performansı optimallaşdırılıb, Dictionary – dən daha yaxşı işləyir.</w:t>
+        <w:rPr>
+          <w:lang w:val="az-Latn-AZ"/>
+        </w:rPr>
+        <w:br/>
+        <w:t xml:space="preserve">Ən yaxşı seçimdir, multiuse üçün uyğundur. Eyni anda bir neçə thread rahatlıqla yazma, oxuma və silmə apara bilər. </w:t>
+      </w:r>
+      <w:r>
+        <w:t>Performansı optimallaşdırılıb, Dictionary – dən daha yaxşı işləyir.</w:t>
       </w:r>
       <w:r>
         <w:br/>
@@ -4778,47 +4787,724 @@
         </w:rPr>
         <w:t>siyalarında safety səbəbilə BinaryFormatter məsləhət görülmür.</w:t>
       </w:r>
+      <w:r>
+        <w:rPr>
+          <w:b/>
+          <w:bCs/>
+        </w:rPr>
+        <w:br/>
+      </w:r>
+    </w:p>
+    <w:p>
+      <w:pPr>
+        <w:rPr>
+          <w:b/>
+          <w:bCs/>
+          <w:color w:val="FF0000"/>
+          <w:sz w:val="28"/>
+          <w:szCs w:val="28"/>
+          <w:lang w:val="az-Latn-AZ"/>
+        </w:rPr>
+      </w:pPr>
+      <w:r>
+        <w:rPr>
+          <w:b/>
+          <w:bCs/>
+          <w:color w:val="FF0000"/>
+          <w:sz w:val="28"/>
+          <w:szCs w:val="28"/>
+          <w:lang w:val="az-Latn-AZ"/>
+        </w:rPr>
+        <w:t>Müsahibə sualları</w:t>
+      </w:r>
+    </w:p>
+    <w:p>
+      <w:pPr>
+        <w:pStyle w:val="ListParagraph"/>
+        <w:numPr>
+          <w:ilvl w:val="0"/>
+          <w:numId w:val="10"/>
+        </w:numPr>
+        <w:rPr>
+          <w:lang w:val="az-Latn-AZ"/>
+        </w:rPr>
+      </w:pPr>
+      <w:r>
+        <w:t>D</w:t>
+      </w:r>
+      <w:r>
+        <w:rPr>
+          <w:lang w:val="az-Latn-AZ"/>
+        </w:rPr>
+        <w:t>ictionary&lt;TKey, TValue&gt; nədir, necə işləyir?</w:t>
+      </w:r>
+    </w:p>
+    <w:p>
+      <w:pPr>
+        <w:pStyle w:val="ListParagraph"/>
+        <w:numPr>
+          <w:ilvl w:val="0"/>
+          <w:numId w:val="10"/>
+        </w:numPr>
+        <w:rPr>
+          <w:lang w:val="az-Latn-AZ"/>
+        </w:rPr>
+      </w:pPr>
+      <w:r>
+        <w:rPr>
+          <w:lang w:val="az-Latn-AZ"/>
+        </w:rPr>
+        <w:t>Dictionary – də ContainsKey və ContainsValue fərqləri.</w:t>
+      </w:r>
+    </w:p>
+    <w:p>
+      <w:pPr>
+        <w:pStyle w:val="ListParagraph"/>
+        <w:numPr>
+          <w:ilvl w:val="0"/>
+          <w:numId w:val="10"/>
+        </w:numPr>
+        <w:rPr>
+          <w:lang w:val="az-Latn-AZ"/>
+        </w:rPr>
+      </w:pPr>
+      <w:r>
+        <w:rPr>
+          <w:lang w:val="az-Latn-AZ"/>
+        </w:rPr>
+        <w:t>Dictionary vs List.</w:t>
+      </w:r>
+    </w:p>
+    <w:p>
+      <w:pPr>
+        <w:pStyle w:val="ListParagraph"/>
+        <w:numPr>
+          <w:ilvl w:val="0"/>
+          <w:numId w:val="10"/>
+        </w:numPr>
+        <w:rPr>
+          <w:lang w:val="az-Latn-AZ"/>
+        </w:rPr>
+      </w:pPr>
+      <w:r>
+        <w:rPr>
+          <w:lang w:val="az-Latn-AZ"/>
+        </w:rPr>
+        <w:t>Dictionary – də elementə necə əlçatanlıq olur?</w:t>
+      </w:r>
+    </w:p>
+    <w:p>
+      <w:pPr>
+        <w:pStyle w:val="ListParagraph"/>
+        <w:numPr>
+          <w:ilvl w:val="0"/>
+          <w:numId w:val="10"/>
+        </w:numPr>
+        <w:rPr>
+          <w:lang w:val="az-Latn-AZ"/>
+        </w:rPr>
+      </w:pPr>
+      <w:r>
+        <w:rPr>
+          <w:lang w:val="az-Latn-AZ"/>
+        </w:rPr>
+        <w:t>Dictionary – də key üçün hansı tipər istifadə olunur?</w:t>
+      </w:r>
+    </w:p>
+    <w:p>
+      <w:pPr>
+        <w:pStyle w:val="ListParagraph"/>
+        <w:numPr>
+          <w:ilvl w:val="0"/>
+          <w:numId w:val="10"/>
+        </w:numPr>
+        <w:rPr>
+          <w:lang w:val="az-Latn-AZ"/>
+        </w:rPr>
+      </w:pPr>
+      <w:r>
+        <w:rPr>
+          <w:lang w:val="az-Latn-AZ"/>
+        </w:rPr>
+        <w:t>Dictionary</w:t>
+      </w:r>
+      <w:r>
+        <w:rPr>
+          <w:lang w:val="az-Latn-AZ"/>
+        </w:rPr>
+        <w:t xml:space="preserve"> yaddaşda necə saxlanılır?</w:t>
+      </w:r>
+    </w:p>
+    <w:p>
+      <w:pPr>
+        <w:pStyle w:val="ListParagraph"/>
+        <w:numPr>
+          <w:ilvl w:val="0"/>
+          <w:numId w:val="10"/>
+        </w:numPr>
+        <w:rPr>
+          <w:lang w:val="az-Latn-AZ"/>
+        </w:rPr>
+      </w:pPr>
+      <w:r>
+        <w:rPr>
+          <w:lang w:val="az-Latn-AZ"/>
+        </w:rPr>
+        <w:t>Dictionary</w:t>
+      </w:r>
+      <w:r>
+        <w:rPr>
+          <w:lang w:val="az-Latn-AZ"/>
+        </w:rPr>
+        <w:t xml:space="preserve"> – nin key, value – ləri harada saxlanılır?</w:t>
+      </w:r>
+    </w:p>
+    <w:p>
+      <w:pPr>
+        <w:pStyle w:val="ListParagraph"/>
+        <w:numPr>
+          <w:ilvl w:val="0"/>
+          <w:numId w:val="10"/>
+        </w:numPr>
+        <w:rPr>
+          <w:lang w:val="az-Latn-AZ"/>
+        </w:rPr>
+      </w:pPr>
+      <w:r>
+        <w:rPr>
+          <w:lang w:val="az-Latn-AZ"/>
+        </w:rPr>
+        <w:t xml:space="preserve">Reference və value tipləri </w:t>
+      </w:r>
+      <w:r>
+        <w:rPr>
+          <w:lang w:val="az-Latn-AZ"/>
+        </w:rPr>
+        <w:t>Dictionary</w:t>
+      </w:r>
+      <w:r>
+        <w:rPr>
+          <w:lang w:val="az-Latn-AZ"/>
+        </w:rPr>
+        <w:t xml:space="preserve"> – də necə fərqli işləyirlər?</w:t>
+      </w:r>
+    </w:p>
+    <w:p>
+      <w:pPr>
+        <w:pStyle w:val="ListParagraph"/>
+        <w:numPr>
+          <w:ilvl w:val="0"/>
+          <w:numId w:val="10"/>
+        </w:numPr>
+        <w:rPr>
+          <w:lang w:val="az-Latn-AZ"/>
+        </w:rPr>
+      </w:pPr>
+      <w:r>
+        <w:rPr>
+          <w:lang w:val="az-Latn-AZ"/>
+        </w:rPr>
+        <w:t>KeyValuePair nədir və nə üçün istifadə olunur?</w:t>
+      </w:r>
+    </w:p>
+    <w:p>
+      <w:pPr>
+        <w:pStyle w:val="ListParagraph"/>
+        <w:numPr>
+          <w:ilvl w:val="0"/>
+          <w:numId w:val="10"/>
+        </w:numPr>
+        <w:rPr>
+          <w:lang w:val="az-Latn-AZ"/>
+        </w:rPr>
+      </w:pPr>
+      <w:r>
+        <w:rPr>
+          <w:lang w:val="az-Latn-AZ"/>
+        </w:rPr>
+        <w:t>Dictionary</w:t>
+      </w:r>
+      <w:r>
+        <w:rPr>
+          <w:lang w:val="az-Latn-AZ"/>
+        </w:rPr>
+        <w:t>Entry vs KeyValuePair.</w:t>
+      </w:r>
+    </w:p>
+    <w:p>
+      <w:pPr>
+        <w:pStyle w:val="ListParagraph"/>
+        <w:numPr>
+          <w:ilvl w:val="0"/>
+          <w:numId w:val="10"/>
+        </w:numPr>
+        <w:rPr>
+          <w:lang w:val="az-Latn-AZ"/>
+        </w:rPr>
+      </w:pPr>
+      <w:r>
+        <w:rPr>
+          <w:lang w:val="az-Latn-AZ"/>
+        </w:rPr>
+        <w:t xml:space="preserve">foreach ilə </w:t>
+      </w:r>
+      <w:r>
+        <w:rPr>
+          <w:lang w:val="az-Latn-AZ"/>
+        </w:rPr>
+        <w:t>Dictionary</w:t>
+      </w:r>
+      <w:r>
+        <w:rPr>
+          <w:lang w:val="az-Latn-AZ"/>
+        </w:rPr>
+        <w:t xml:space="preserve"> – də iterasiya edərkən geriyə nə döndərir?</w:t>
+      </w:r>
+    </w:p>
+    <w:p>
+      <w:pPr>
+        <w:pStyle w:val="ListParagraph"/>
+        <w:numPr>
+          <w:ilvl w:val="0"/>
+          <w:numId w:val="10"/>
+        </w:numPr>
+        <w:rPr>
+          <w:lang w:val="az-Latn-AZ"/>
+        </w:rPr>
+      </w:pPr>
+      <w:r>
+        <w:rPr>
+          <w:lang w:val="az-Latn-AZ"/>
+        </w:rPr>
+        <w:t>Dictionary</w:t>
+      </w:r>
+      <w:r>
+        <w:rPr>
+          <w:lang w:val="az-Latn-AZ"/>
+        </w:rPr>
+        <w:t xml:space="preserve"> performansı necə təmin edir və hashtable ilə necə müqayisə olunur?</w:t>
+      </w:r>
+    </w:p>
+    <w:p>
+      <w:pPr>
+        <w:pStyle w:val="ListParagraph"/>
+        <w:numPr>
+          <w:ilvl w:val="0"/>
+          <w:numId w:val="10"/>
+        </w:numPr>
+        <w:rPr>
+          <w:lang w:val="az-Latn-AZ"/>
+        </w:rPr>
+      </w:pPr>
+      <w:r>
+        <w:rPr>
+          <w:lang w:val="az-Latn-AZ"/>
+        </w:rPr>
+        <w:t xml:space="preserve">Dictionary </w:t>
+      </w:r>
+      <w:r>
+        <w:rPr>
+          <w:lang w:val="az-Latn-AZ"/>
+        </w:rPr>
+        <w:t>– də GetHashCode() və Equals().</w:t>
+      </w:r>
+    </w:p>
+    <w:p>
+      <w:pPr>
+        <w:pStyle w:val="ListParagraph"/>
+        <w:numPr>
+          <w:ilvl w:val="0"/>
+          <w:numId w:val="10"/>
+        </w:numPr>
+        <w:rPr>
+          <w:lang w:val="az-Latn-AZ"/>
+        </w:rPr>
+      </w:pPr>
+      <w:r>
+        <w:rPr>
+          <w:lang w:val="az-Latn-AZ"/>
+        </w:rPr>
+        <w:t>Rehashing nə zaman baş verir?</w:t>
+      </w:r>
+    </w:p>
+    <w:p>
+      <w:pPr>
+        <w:pStyle w:val="ListParagraph"/>
+        <w:numPr>
+          <w:ilvl w:val="0"/>
+          <w:numId w:val="10"/>
+        </w:numPr>
+        <w:rPr>
+          <w:lang w:val="az-Latn-AZ"/>
+        </w:rPr>
+      </w:pPr>
+      <w:r>
+        <w:rPr>
+          <w:lang w:val="az-Latn-AZ"/>
+        </w:rPr>
+        <w:t>Capacity vs Count.</w:t>
+      </w:r>
+    </w:p>
+    <w:p>
+      <w:pPr>
+        <w:pStyle w:val="ListParagraph"/>
+        <w:numPr>
+          <w:ilvl w:val="0"/>
+          <w:numId w:val="10"/>
+        </w:numPr>
+        <w:rPr>
+          <w:lang w:val="az-Latn-AZ"/>
+        </w:rPr>
+      </w:pPr>
+      <w:r>
+        <w:rPr>
+          <w:lang w:val="az-Latn-AZ"/>
+        </w:rPr>
+        <w:t>Serialization/Deserialization JSON.</w:t>
+      </w:r>
+    </w:p>
+    <w:p>
+      <w:pPr>
+        <w:pStyle w:val="ListParagraph"/>
+        <w:numPr>
+          <w:ilvl w:val="0"/>
+          <w:numId w:val="10"/>
+        </w:numPr>
+        <w:rPr>
+          <w:lang w:val="az-Latn-AZ"/>
+        </w:rPr>
+      </w:pPr>
+      <w:r>
+        <w:rPr>
+          <w:lang w:val="az-Latn-AZ"/>
+        </w:rPr>
+        <w:t xml:space="preserve">Serialization/Deserialization </w:t>
+      </w:r>
+      <w:r>
+        <w:rPr>
+          <w:lang w:val="az-Latn-AZ"/>
+        </w:rPr>
+        <w:t>XML</w:t>
+      </w:r>
+      <w:r>
+        <w:rPr>
+          <w:lang w:val="az-Latn-AZ"/>
+        </w:rPr>
+        <w:t>.</w:t>
+      </w:r>
+    </w:p>
+    <w:p>
+      <w:pPr>
+        <w:pStyle w:val="ListParagraph"/>
+        <w:numPr>
+          <w:ilvl w:val="0"/>
+          <w:numId w:val="10"/>
+        </w:numPr>
+        <w:rPr>
+          <w:lang w:val="az-Latn-AZ"/>
+        </w:rPr>
+      </w:pPr>
+      <w:r>
+        <w:rPr>
+          <w:lang w:val="az-Latn-AZ"/>
+        </w:rPr>
+        <w:t xml:space="preserve">Serialization/Deserialization </w:t>
+      </w:r>
+      <w:r>
+        <w:rPr>
+          <w:lang w:val="az-Latn-AZ"/>
+        </w:rPr>
+        <w:t>Binary</w:t>
+      </w:r>
+      <w:r>
+        <w:rPr>
+          <w:lang w:val="az-Latn-AZ"/>
+        </w:rPr>
+        <w:t>.</w:t>
+      </w:r>
+    </w:p>
+    <w:p>
+      <w:pPr>
+        <w:pStyle w:val="ListParagraph"/>
+        <w:numPr>
+          <w:ilvl w:val="0"/>
+          <w:numId w:val="10"/>
+        </w:numPr>
+        <w:rPr>
+          <w:lang w:val="az-Latn-AZ"/>
+        </w:rPr>
+      </w:pPr>
+      <w:r>
+        <w:rPr>
+          <w:lang w:val="az-Latn-AZ"/>
+        </w:rPr>
+        <w:t>Dictionary</w:t>
+      </w:r>
+      <w:r>
+        <w:rPr>
+          <w:lang w:val="az-Latn-AZ"/>
+        </w:rPr>
+        <w:t xml:space="preserve"> nə üçün thread safe deyil?</w:t>
+      </w:r>
+    </w:p>
+    <w:p>
+      <w:pPr>
+        <w:pStyle w:val="ListParagraph"/>
+        <w:numPr>
+          <w:ilvl w:val="0"/>
+          <w:numId w:val="10"/>
+        </w:numPr>
+        <w:rPr>
+          <w:lang w:val="az-Latn-AZ"/>
+        </w:rPr>
+      </w:pPr>
+      <w:r>
+        <w:rPr>
+          <w:lang w:val="az-Latn-AZ"/>
+        </w:rPr>
+        <w:t>Multithreading alternativləri.</w:t>
+      </w:r>
+    </w:p>
+    <w:p>
+      <w:pPr>
+        <w:pStyle w:val="ListParagraph"/>
+        <w:numPr>
+          <w:ilvl w:val="0"/>
+          <w:numId w:val="10"/>
+        </w:numPr>
+        <w:rPr>
+          <w:lang w:val="az-Latn-AZ"/>
+        </w:rPr>
+      </w:pPr>
+      <w:r>
+        <w:rPr>
+          <w:lang w:val="az-Latn-AZ"/>
+        </w:rPr>
+        <w:t>ConcurrentDictionary nədir?</w:t>
+      </w:r>
+    </w:p>
+    <w:p>
+      <w:pPr>
+        <w:pStyle w:val="ListParagraph"/>
+        <w:numPr>
+          <w:ilvl w:val="0"/>
+          <w:numId w:val="10"/>
+        </w:numPr>
+        <w:rPr>
+          <w:lang w:val="az-Latn-AZ"/>
+        </w:rPr>
+      </w:pPr>
+      <w:r>
+        <w:rPr>
+          <w:lang w:val="az-Latn-AZ"/>
+        </w:rPr>
+        <w:t>Lock ilə necə safe edə bilərik?</w:t>
+      </w:r>
+    </w:p>
+    <w:p>
+      <w:pPr>
+        <w:pStyle w:val="ListParagraph"/>
+        <w:numPr>
+          <w:ilvl w:val="0"/>
+          <w:numId w:val="10"/>
+        </w:numPr>
+        <w:rPr>
+          <w:lang w:val="az-Latn-AZ"/>
+        </w:rPr>
+      </w:pPr>
+      <w:r>
+        <w:t>ReaderWriterLockSlim</w:t>
+      </w:r>
+      <w:r>
+        <w:rPr>
+          <w:lang w:val="az-Latn-AZ"/>
+        </w:rPr>
+        <w:t xml:space="preserve"> nə zaman istifadə olunur?</w:t>
+      </w:r>
+    </w:p>
+    <w:p>
+      <w:pPr>
+        <w:pStyle w:val="ListParagraph"/>
+        <w:numPr>
+          <w:ilvl w:val="0"/>
+          <w:numId w:val="10"/>
+        </w:numPr>
+        <w:rPr>
+          <w:lang w:val="az-Latn-AZ"/>
+        </w:rPr>
+      </w:pPr>
+      <w:r>
+        <w:t>D</w:t>
+      </w:r>
+      <w:r>
+        <w:rPr>
+          <w:lang w:val="az-Latn-AZ"/>
+        </w:rPr>
+        <w:t>ictionary&lt;TKey, TValue&gt;</w:t>
+      </w:r>
+      <w:r>
+        <w:rPr>
+          <w:lang w:val="az-Latn-AZ"/>
+        </w:rPr>
+        <w:t xml:space="preserve"> vs Sorted</w:t>
+      </w:r>
+      <w:r>
+        <w:t>D</w:t>
+      </w:r>
+      <w:r>
+        <w:rPr>
+          <w:lang w:val="az-Latn-AZ"/>
+        </w:rPr>
+        <w:t>ictionary&lt;TKey, TValue&gt;</w:t>
+      </w:r>
+      <w:r>
+        <w:rPr>
+          <w:lang w:val="az-Latn-AZ"/>
+        </w:rPr>
+        <w:t>.</w:t>
+      </w:r>
+    </w:p>
+    <w:p>
+      <w:pPr>
+        <w:pStyle w:val="ListParagraph"/>
+        <w:numPr>
+          <w:ilvl w:val="0"/>
+          <w:numId w:val="10"/>
+        </w:numPr>
+        <w:rPr>
+          <w:lang w:val="az-Latn-AZ"/>
+        </w:rPr>
+      </w:pPr>
+      <w:r>
+        <w:rPr>
+          <w:lang w:val="az-Latn-AZ"/>
+        </w:rPr>
+        <w:t>Dictionary</w:t>
+      </w:r>
+      <w:r>
+        <w:rPr>
+          <w:lang w:val="az-Latn-AZ"/>
+        </w:rPr>
+        <w:t xml:space="preserve"> – də custom comporer necə təyin olunur?</w:t>
+      </w:r>
+    </w:p>
+    <w:p>
+      <w:pPr>
+        <w:pStyle w:val="ListParagraph"/>
+        <w:numPr>
+          <w:ilvl w:val="0"/>
+          <w:numId w:val="10"/>
+        </w:numPr>
+        <w:rPr>
+          <w:lang w:val="az-Latn-AZ"/>
+        </w:rPr>
+      </w:pPr>
+      <w:r>
+        <w:rPr>
+          <w:lang w:val="az-Latn-AZ"/>
+        </w:rPr>
+        <w:t>Dictionary</w:t>
+      </w:r>
+      <w:r>
+        <w:rPr>
+          <w:lang w:val="az-Latn-AZ"/>
+        </w:rPr>
+        <w:t xml:space="preserve"> – də IEqualityComparer</w:t>
+      </w:r>
+      <w:r>
+        <w:rPr>
+          <w:lang w:val="az-Latn-AZ"/>
+        </w:rPr>
+        <w:t>&lt;TKey&gt;</w:t>
+      </w:r>
+      <w:r>
+        <w:rPr>
+          <w:lang w:val="az-Latn-AZ"/>
+        </w:rPr>
+        <w:t xml:space="preserve"> istifadəsi</w:t>
+      </w:r>
+      <w:r>
+        <w:rPr>
+          <w:lang w:val="az-Latn-AZ"/>
+        </w:rPr>
+        <w:t>.</w:t>
+      </w:r>
+    </w:p>
+    <w:p>
+      <w:pPr>
+        <w:pStyle w:val="ListParagraph"/>
+        <w:numPr>
+          <w:ilvl w:val="0"/>
+          <w:numId w:val="10"/>
+        </w:numPr>
+        <w:rPr>
+          <w:lang w:val="az-Latn-AZ"/>
+        </w:rPr>
+      </w:pPr>
+      <w:r>
+        <w:rPr>
+          <w:lang w:val="az-Latn-AZ"/>
+        </w:rPr>
+        <w:t>Dictionary</w:t>
+      </w:r>
+      <w:r>
+        <w:rPr>
+          <w:lang w:val="az-Latn-AZ"/>
+        </w:rPr>
+        <w:t xml:space="preserve"> – də Lazy Initialization necə baş verir?</w:t>
+      </w:r>
+    </w:p>
+    <w:p>
+      <w:pPr>
+        <w:pStyle w:val="ListParagraph"/>
+        <w:numPr>
+          <w:ilvl w:val="0"/>
+          <w:numId w:val="10"/>
+        </w:numPr>
+        <w:rPr>
+          <w:lang w:val="az-Latn-AZ"/>
+        </w:rPr>
+      </w:pPr>
+      <w:r>
+        <w:rPr>
+          <w:lang w:val="az-Latn-AZ"/>
+        </w:rPr>
+        <w:t>Dictionary</w:t>
+      </w:r>
+      <w:r>
+        <w:rPr>
+          <w:lang w:val="az-Latn-AZ"/>
+        </w:rPr>
+        <w:t xml:space="preserve"> </w:t>
+      </w:r>
+      <w:r>
+        <w:rPr>
+          <w:lang w:val="az-Latn-AZ"/>
+        </w:rPr>
+        <w:t>– də Default Value necə təyin olunur?</w:t>
+      </w:r>
+    </w:p>
+    <w:p>
+      <w:pPr>
+        <w:rPr>
+          <w:lang w:val="az-Latn-AZ"/>
+        </w:rPr>
+      </w:pPr>
+    </w:p>
+    <w:p>
+      <w:pPr>
+        <w:pStyle w:val="ListParagraph"/>
+        <w:numPr>
+          <w:ilvl w:val="0"/>
+          <w:numId w:val="12"/>
+        </w:numPr>
+        <w:ind w:left="360"/>
+        <w:rPr>
+          <w:lang w:val="az-Latn-AZ"/>
+        </w:rPr>
+      </w:pPr>
       <w:bookmarkStart w:id="0" w:name="_GoBack"/>
       <w:bookmarkEnd w:id="0"/>
-      <w:r>
-        <w:rPr>
-          <w:b/>
-          <w:bCs/>
-        </w:rPr>
-        <w:br/>
-      </w:r>
-      <w:r>
-        <w:rPr>
-          <w:b/>
-          <w:bCs/>
-          <w:lang w:val="az-Latn-AZ"/>
-        </w:rPr>
-        <w:br/>
-      </w:r>
-      <w:r>
-        <w:rPr>
-          <w:b/>
-          <w:bCs/>
-          <w:lang w:val="az-Latn-AZ"/>
-        </w:rPr>
-        <w:br/>
-      </w:r>
-      <w:r>
-        <w:rPr>
-          <w:b/>
-          <w:bCs/>
-          <w:lang w:val="az-Latn-AZ"/>
-        </w:rPr>
-        <w:br/>
-      </w:r>
-      <w:r>
-        <w:rPr>
-          <w:b/>
-          <w:bCs/>
-          <w:lang w:val="az-Latn-AZ"/>
-        </w:rPr>
-        <w:br/>
-      </w:r>
     </w:p>
     <w:sectPr>
       <w:pgSz w:w="12240" w:h="15840"/>
@@ -5385,6 +6071,97 @@
     </w:lvl>
   </w:abstractNum>
   <w:abstractNum w:abstractNumId="6" w15:restartNumberingAfterBreak="0">
+    <w:nsid w:val="3AD257A4"/>
+    <w:multiLevelType w:val="hybridMultilevel"/>
+    <w:tmpl w:val="58A2AAEC"/>
+    <w:lvl w:ilvl="0" w:tplc="C41AA96C">
+      <w:start w:val="1"/>
+      <w:numFmt w:val="decimal"/>
+      <w:lvlText w:val="%1."/>
+      <w:lvlJc w:val="left"/>
+      <w:pPr>
+        <w:ind w:left="360" w:hanging="360"/>
+      </w:pPr>
+      <w:rPr>
+        <w:b/>
+        <w:bCs/>
+        <w:color w:val="auto"/>
+      </w:rPr>
+    </w:lvl>
+    <w:lvl w:ilvl="1" w:tplc="04090019" w:tentative="1">
+      <w:start w:val="1"/>
+      <w:numFmt w:val="lowerLetter"/>
+      <w:lvlText w:val="%2."/>
+      <w:lvlJc w:val="left"/>
+      <w:pPr>
+        <w:ind w:left="1350" w:hanging="360"/>
+      </w:pPr>
+    </w:lvl>
+    <w:lvl w:ilvl="2" w:tplc="0409001B" w:tentative="1">
+      <w:start w:val="1"/>
+      <w:numFmt w:val="lowerRoman"/>
+      <w:lvlText w:val="%3."/>
+      <w:lvlJc w:val="right"/>
+      <w:pPr>
+        <w:ind w:left="2070" w:hanging="180"/>
+      </w:pPr>
+    </w:lvl>
+    <w:lvl w:ilvl="3" w:tplc="0409000F" w:tentative="1">
+      <w:start w:val="1"/>
+      <w:numFmt w:val="decimal"/>
+      <w:lvlText w:val="%4."/>
+      <w:lvlJc w:val="left"/>
+      <w:pPr>
+        <w:ind w:left="2790" w:hanging="360"/>
+      </w:pPr>
+    </w:lvl>
+    <w:lvl w:ilvl="4" w:tplc="04090019" w:tentative="1">
+      <w:start w:val="1"/>
+      <w:numFmt w:val="lowerLetter"/>
+      <w:lvlText w:val="%5."/>
+      <w:lvlJc w:val="left"/>
+      <w:pPr>
+        <w:ind w:left="3510" w:hanging="360"/>
+      </w:pPr>
+    </w:lvl>
+    <w:lvl w:ilvl="5" w:tplc="0409001B" w:tentative="1">
+      <w:start w:val="1"/>
+      <w:numFmt w:val="lowerRoman"/>
+      <w:lvlText w:val="%6."/>
+      <w:lvlJc w:val="right"/>
+      <w:pPr>
+        <w:ind w:left="4230" w:hanging="180"/>
+      </w:pPr>
+    </w:lvl>
+    <w:lvl w:ilvl="6" w:tplc="0409000F" w:tentative="1">
+      <w:start w:val="1"/>
+      <w:numFmt w:val="decimal"/>
+      <w:lvlText w:val="%7."/>
+      <w:lvlJc w:val="left"/>
+      <w:pPr>
+        <w:ind w:left="4950" w:hanging="360"/>
+      </w:pPr>
+    </w:lvl>
+    <w:lvl w:ilvl="7" w:tplc="04090019" w:tentative="1">
+      <w:start w:val="1"/>
+      <w:numFmt w:val="lowerLetter"/>
+      <w:lvlText w:val="%8."/>
+      <w:lvlJc w:val="left"/>
+      <w:pPr>
+        <w:ind w:left="5670" w:hanging="360"/>
+      </w:pPr>
+    </w:lvl>
+    <w:lvl w:ilvl="8" w:tplc="0409001B" w:tentative="1">
+      <w:start w:val="1"/>
+      <w:numFmt w:val="lowerRoman"/>
+      <w:lvlText w:val="%9."/>
+      <w:lvlJc w:val="right"/>
+      <w:pPr>
+        <w:ind w:left="6390" w:hanging="180"/>
+      </w:pPr>
+    </w:lvl>
+  </w:abstractNum>
+  <w:abstractNum w:abstractNumId="7" w15:restartNumberingAfterBreak="0">
     <w:nsid w:val="439A3B1C"/>
     <w:multiLevelType w:val="hybridMultilevel"/>
     <w:tmpl w:val="06F2DF4E"/>
@@ -5473,7 +6250,7 @@
       </w:pPr>
     </w:lvl>
   </w:abstractNum>
-  <w:abstractNum w:abstractNumId="7" w15:restartNumberingAfterBreak="0">
+  <w:abstractNum w:abstractNumId="8" w15:restartNumberingAfterBreak="0">
     <w:nsid w:val="4FCC0D90"/>
     <w:multiLevelType w:val="hybridMultilevel"/>
     <w:tmpl w:val="47760E32"/>
@@ -5562,7 +6339,7 @@
       </w:pPr>
     </w:lvl>
   </w:abstractNum>
-  <w:abstractNum w:abstractNumId="8" w15:restartNumberingAfterBreak="0">
+  <w:abstractNum w:abstractNumId="9" w15:restartNumberingAfterBreak="0">
     <w:nsid w:val="617E7B7E"/>
     <w:multiLevelType w:val="hybridMultilevel"/>
     <w:tmpl w:val="BCD00DEE"/>
@@ -5673,13 +6450,102 @@
       <w:rPr>
         <w:rFonts w:ascii="Wingdings" w:hAnsi="Wingdings" w:hint="default"/>
       </w:rPr>
+    </w:lvl>
+  </w:abstractNum>
+  <w:abstractNum w:abstractNumId="10" w15:restartNumberingAfterBreak="0">
+    <w:nsid w:val="691927CC"/>
+    <w:multiLevelType w:val="hybridMultilevel"/>
+    <w:tmpl w:val="D5C441F8"/>
+    <w:lvl w:ilvl="0" w:tplc="0409000F">
+      <w:start w:val="1"/>
+      <w:numFmt w:val="decimal"/>
+      <w:lvlText w:val="%1."/>
+      <w:lvlJc w:val="left"/>
+      <w:pPr>
+        <w:ind w:left="720" w:hanging="360"/>
+      </w:pPr>
+      <w:rPr>
+        <w:rFonts w:hint="default"/>
+      </w:rPr>
+    </w:lvl>
+    <w:lvl w:ilvl="1" w:tplc="04090019" w:tentative="1">
+      <w:start w:val="1"/>
+      <w:numFmt w:val="lowerLetter"/>
+      <w:lvlText w:val="%2."/>
+      <w:lvlJc w:val="left"/>
+      <w:pPr>
+        <w:ind w:left="1440" w:hanging="360"/>
+      </w:pPr>
+    </w:lvl>
+    <w:lvl w:ilvl="2" w:tplc="0409001B" w:tentative="1">
+      <w:start w:val="1"/>
+      <w:numFmt w:val="lowerRoman"/>
+      <w:lvlText w:val="%3."/>
+      <w:lvlJc w:val="right"/>
+      <w:pPr>
+        <w:ind w:left="2160" w:hanging="180"/>
+      </w:pPr>
+    </w:lvl>
+    <w:lvl w:ilvl="3" w:tplc="0409000F" w:tentative="1">
+      <w:start w:val="1"/>
+      <w:numFmt w:val="decimal"/>
+      <w:lvlText w:val="%4."/>
+      <w:lvlJc w:val="left"/>
+      <w:pPr>
+        <w:ind w:left="2880" w:hanging="360"/>
+      </w:pPr>
+    </w:lvl>
+    <w:lvl w:ilvl="4" w:tplc="04090019" w:tentative="1">
+      <w:start w:val="1"/>
+      <w:numFmt w:val="lowerLetter"/>
+      <w:lvlText w:val="%5."/>
+      <w:lvlJc w:val="left"/>
+      <w:pPr>
+        <w:ind w:left="3600" w:hanging="360"/>
+      </w:pPr>
+    </w:lvl>
+    <w:lvl w:ilvl="5" w:tplc="0409001B" w:tentative="1">
+      <w:start w:val="1"/>
+      <w:numFmt w:val="lowerRoman"/>
+      <w:lvlText w:val="%6."/>
+      <w:lvlJc w:val="right"/>
+      <w:pPr>
+        <w:ind w:left="4320" w:hanging="180"/>
+      </w:pPr>
+    </w:lvl>
+    <w:lvl w:ilvl="6" w:tplc="0409000F" w:tentative="1">
+      <w:start w:val="1"/>
+      <w:numFmt w:val="decimal"/>
+      <w:lvlText w:val="%7."/>
+      <w:lvlJc w:val="left"/>
+      <w:pPr>
+        <w:ind w:left="5040" w:hanging="360"/>
+      </w:pPr>
+    </w:lvl>
+    <w:lvl w:ilvl="7" w:tplc="04090019" w:tentative="1">
+      <w:start w:val="1"/>
+      <w:numFmt w:val="lowerLetter"/>
+      <w:lvlText w:val="%8."/>
+      <w:lvlJc w:val="left"/>
+      <w:pPr>
+        <w:ind w:left="5760" w:hanging="360"/>
+      </w:pPr>
+    </w:lvl>
+    <w:lvl w:ilvl="8" w:tplc="0409001B" w:tentative="1">
+      <w:start w:val="1"/>
+      <w:numFmt w:val="lowerRoman"/>
+      <w:lvlText w:val="%9."/>
+      <w:lvlJc w:val="right"/>
+      <w:pPr>
+        <w:ind w:left="6480" w:hanging="180"/>
+      </w:pPr>
     </w:lvl>
   </w:abstractNum>
   <w:num w:numId="1">
     <w:abstractNumId w:val="3"/>
   </w:num>
   <w:num w:numId="2">
-    <w:abstractNumId w:val="8"/>
+    <w:abstractNumId w:val="9"/>
   </w:num>
   <w:num w:numId="3">
     <w:abstractNumId w:val="1"/>
@@ -5694,13 +6560,49 @@
     <w:abstractNumId w:val="5"/>
   </w:num>
   <w:num w:numId="7">
-    <w:abstractNumId w:val="7"/>
+    <w:abstractNumId w:val="8"/>
   </w:num>
   <w:num w:numId="8">
-    <w:abstractNumId w:val="6"/>
+    <w:abstractNumId w:val="7"/>
   </w:num>
   <w:num w:numId="9">
     <w:abstractNumId w:val="0"/>
+  </w:num>
+  <w:num w:numId="10">
+    <w:abstractNumId w:val="6"/>
+  </w:num>
+  <w:num w:numId="11">
+    <w:abstractNumId w:val="6"/>
+    <w:lvlOverride w:ilvl="0">
+      <w:startOverride w:val="1"/>
+    </w:lvlOverride>
+    <w:lvlOverride w:ilvl="1">
+      <w:startOverride w:val="1"/>
+    </w:lvlOverride>
+    <w:lvlOverride w:ilvl="2">
+      <w:startOverride w:val="1"/>
+    </w:lvlOverride>
+    <w:lvlOverride w:ilvl="3">
+      <w:startOverride w:val="1"/>
+    </w:lvlOverride>
+    <w:lvlOverride w:ilvl="4">
+      <w:startOverride w:val="1"/>
+    </w:lvlOverride>
+    <w:lvlOverride w:ilvl="5">
+      <w:startOverride w:val="1"/>
+    </w:lvlOverride>
+    <w:lvlOverride w:ilvl="6">
+      <w:startOverride w:val="1"/>
+    </w:lvlOverride>
+    <w:lvlOverride w:ilvl="7">
+      <w:startOverride w:val="1"/>
+    </w:lvlOverride>
+    <w:lvlOverride w:ilvl="8">
+      <w:startOverride w:val="1"/>
+    </w:lvlOverride>
+  </w:num>
+  <w:num w:numId="12">
+    <w:abstractNumId w:val="10"/>
   </w:num>
 </w:numbering>
 </file>
@@ -6109,6 +7011,7 @@
   <w:style w:type="character" w:default="1" w:styleId="DefaultParagraphFont">
     <w:name w:val="Default Paragraph Font"/>
     <w:uiPriority w:val="1"/>
+    <w:semiHidden/>
     <w:unhideWhenUsed/>
   </w:style>
   <w:style w:type="table" w:default="1" w:styleId="TableNormal">

</xml_diff>

<commit_message>
interview answers were added
</commit_message>
<xml_diff>
--- a/Dictionary.docx
+++ b/Dictionary.docx
@@ -4926,585 +4926,1593 @@
         <w:rPr>
           <w:lang w:val="az-Latn-AZ"/>
         </w:rPr>
+        <w:t>Dictionary yaddaşda necə saxlanılır?</w:t>
+      </w:r>
+    </w:p>
+    <w:p>
+      <w:pPr>
+        <w:pStyle w:val="ListParagraph"/>
+        <w:numPr>
+          <w:ilvl w:val="0"/>
+          <w:numId w:val="10"/>
+        </w:numPr>
+        <w:rPr>
+          <w:lang w:val="az-Latn-AZ"/>
+        </w:rPr>
+      </w:pPr>
+      <w:r>
+        <w:rPr>
+          <w:lang w:val="az-Latn-AZ"/>
+        </w:rPr>
+        <w:t>Dictionary – nin key, value – ləri harada saxlanılır?</w:t>
+      </w:r>
+    </w:p>
+    <w:p>
+      <w:pPr>
+        <w:pStyle w:val="ListParagraph"/>
+        <w:numPr>
+          <w:ilvl w:val="0"/>
+          <w:numId w:val="10"/>
+        </w:numPr>
+        <w:rPr>
+          <w:lang w:val="az-Latn-AZ"/>
+        </w:rPr>
+      </w:pPr>
+      <w:r>
+        <w:rPr>
+          <w:lang w:val="az-Latn-AZ"/>
+        </w:rPr>
+        <w:t>Reference və value tipləri Dictionary – də necə fərqli işləyirlər?</w:t>
+      </w:r>
+    </w:p>
+    <w:p>
+      <w:pPr>
+        <w:pStyle w:val="ListParagraph"/>
+        <w:numPr>
+          <w:ilvl w:val="0"/>
+          <w:numId w:val="10"/>
+        </w:numPr>
+        <w:rPr>
+          <w:lang w:val="az-Latn-AZ"/>
+        </w:rPr>
+      </w:pPr>
+      <w:r>
+        <w:rPr>
+          <w:lang w:val="az-Latn-AZ"/>
+        </w:rPr>
+        <w:t>KeyValuePair nədir və nə üçün istifadə olunur?</w:t>
+      </w:r>
+    </w:p>
+    <w:p>
+      <w:pPr>
+        <w:pStyle w:val="ListParagraph"/>
+        <w:numPr>
+          <w:ilvl w:val="0"/>
+          <w:numId w:val="10"/>
+        </w:numPr>
+        <w:rPr>
+          <w:lang w:val="az-Latn-AZ"/>
+        </w:rPr>
+      </w:pPr>
+      <w:r>
+        <w:rPr>
+          <w:lang w:val="az-Latn-AZ"/>
+        </w:rPr>
+        <w:t>DictionaryEntry vs KeyValuePair.</w:t>
+      </w:r>
+    </w:p>
+    <w:p>
+      <w:pPr>
+        <w:pStyle w:val="ListParagraph"/>
+        <w:numPr>
+          <w:ilvl w:val="0"/>
+          <w:numId w:val="10"/>
+        </w:numPr>
+        <w:rPr>
+          <w:lang w:val="az-Latn-AZ"/>
+        </w:rPr>
+      </w:pPr>
+      <w:r>
+        <w:rPr>
+          <w:lang w:val="az-Latn-AZ"/>
+        </w:rPr>
+        <w:t>foreach ilə Dictionary – də iterasiya edərkən geriyə nə döndərir?</w:t>
+      </w:r>
+    </w:p>
+    <w:p>
+      <w:pPr>
+        <w:pStyle w:val="ListParagraph"/>
+        <w:numPr>
+          <w:ilvl w:val="0"/>
+          <w:numId w:val="10"/>
+        </w:numPr>
+        <w:rPr>
+          <w:lang w:val="az-Latn-AZ"/>
+        </w:rPr>
+      </w:pPr>
+      <w:r>
+        <w:rPr>
+          <w:lang w:val="az-Latn-AZ"/>
+        </w:rPr>
+        <w:t>Dictionary performansı necə təmin edir və hashtable ilə necə müqayisə olunur?</w:t>
+      </w:r>
+    </w:p>
+    <w:p>
+      <w:pPr>
+        <w:pStyle w:val="ListParagraph"/>
+        <w:numPr>
+          <w:ilvl w:val="0"/>
+          <w:numId w:val="10"/>
+        </w:numPr>
+        <w:rPr>
+          <w:lang w:val="az-Latn-AZ"/>
+        </w:rPr>
+      </w:pPr>
+      <w:r>
+        <w:rPr>
+          <w:lang w:val="az-Latn-AZ"/>
+        </w:rPr>
+        <w:t>Dictionary – də GetHashCode() və Equals().</w:t>
+      </w:r>
+    </w:p>
+    <w:p>
+      <w:pPr>
+        <w:pStyle w:val="ListParagraph"/>
+        <w:numPr>
+          <w:ilvl w:val="0"/>
+          <w:numId w:val="10"/>
+        </w:numPr>
+        <w:rPr>
+          <w:lang w:val="az-Latn-AZ"/>
+        </w:rPr>
+      </w:pPr>
+      <w:r>
+        <w:rPr>
+          <w:lang w:val="az-Latn-AZ"/>
+        </w:rPr>
+        <w:t>Rehashing nə zaman baş verir?</w:t>
+      </w:r>
+    </w:p>
+    <w:p>
+      <w:pPr>
+        <w:pStyle w:val="ListParagraph"/>
+        <w:numPr>
+          <w:ilvl w:val="0"/>
+          <w:numId w:val="10"/>
+        </w:numPr>
+        <w:rPr>
+          <w:lang w:val="az-Latn-AZ"/>
+        </w:rPr>
+      </w:pPr>
+      <w:r>
+        <w:rPr>
+          <w:lang w:val="az-Latn-AZ"/>
+        </w:rPr>
+        <w:t>Capacity vs Count.</w:t>
+      </w:r>
+    </w:p>
+    <w:p>
+      <w:pPr>
+        <w:pStyle w:val="ListParagraph"/>
+        <w:numPr>
+          <w:ilvl w:val="0"/>
+          <w:numId w:val="10"/>
+        </w:numPr>
+        <w:rPr>
+          <w:lang w:val="az-Latn-AZ"/>
+        </w:rPr>
+      </w:pPr>
+      <w:r>
+        <w:rPr>
+          <w:lang w:val="az-Latn-AZ"/>
+        </w:rPr>
+        <w:t>Serialization/Deserialization JSON.</w:t>
+      </w:r>
+    </w:p>
+    <w:p>
+      <w:pPr>
+        <w:pStyle w:val="ListParagraph"/>
+        <w:numPr>
+          <w:ilvl w:val="0"/>
+          <w:numId w:val="10"/>
+        </w:numPr>
+        <w:rPr>
+          <w:lang w:val="az-Latn-AZ"/>
+        </w:rPr>
+      </w:pPr>
+      <w:r>
+        <w:rPr>
+          <w:lang w:val="az-Latn-AZ"/>
+        </w:rPr>
+        <w:t>Serialization/Deserialization XML.</w:t>
+      </w:r>
+    </w:p>
+    <w:p>
+      <w:pPr>
+        <w:pStyle w:val="ListParagraph"/>
+        <w:numPr>
+          <w:ilvl w:val="0"/>
+          <w:numId w:val="10"/>
+        </w:numPr>
+        <w:rPr>
+          <w:lang w:val="az-Latn-AZ"/>
+        </w:rPr>
+      </w:pPr>
+      <w:r>
+        <w:rPr>
+          <w:lang w:val="az-Latn-AZ"/>
+        </w:rPr>
+        <w:t>Serialization/Deserialization Binary.</w:t>
+      </w:r>
+    </w:p>
+    <w:p>
+      <w:pPr>
+        <w:pStyle w:val="ListParagraph"/>
+        <w:numPr>
+          <w:ilvl w:val="0"/>
+          <w:numId w:val="10"/>
+        </w:numPr>
+        <w:rPr>
+          <w:lang w:val="az-Latn-AZ"/>
+        </w:rPr>
+      </w:pPr>
+      <w:r>
+        <w:rPr>
+          <w:lang w:val="az-Latn-AZ"/>
+        </w:rPr>
+        <w:t>Dictionary nə üçün thread safe deyil?</w:t>
+      </w:r>
+    </w:p>
+    <w:p>
+      <w:pPr>
+        <w:pStyle w:val="ListParagraph"/>
+        <w:numPr>
+          <w:ilvl w:val="0"/>
+          <w:numId w:val="10"/>
+        </w:numPr>
+        <w:rPr>
+          <w:lang w:val="az-Latn-AZ"/>
+        </w:rPr>
+      </w:pPr>
+      <w:r>
+        <w:rPr>
+          <w:lang w:val="az-Latn-AZ"/>
+        </w:rPr>
+        <w:t>Multithreading alternativləri.</w:t>
+      </w:r>
+    </w:p>
+    <w:p>
+      <w:pPr>
+        <w:pStyle w:val="ListParagraph"/>
+        <w:numPr>
+          <w:ilvl w:val="0"/>
+          <w:numId w:val="10"/>
+        </w:numPr>
+        <w:rPr>
+          <w:lang w:val="az-Latn-AZ"/>
+        </w:rPr>
+      </w:pPr>
+      <w:r>
+        <w:rPr>
+          <w:lang w:val="az-Latn-AZ"/>
+        </w:rPr>
+        <w:t>ConcurrentDictionary nədir?</w:t>
+      </w:r>
+    </w:p>
+    <w:p>
+      <w:pPr>
+        <w:pStyle w:val="ListParagraph"/>
+        <w:numPr>
+          <w:ilvl w:val="0"/>
+          <w:numId w:val="10"/>
+        </w:numPr>
+        <w:rPr>
+          <w:lang w:val="az-Latn-AZ"/>
+        </w:rPr>
+      </w:pPr>
+      <w:r>
+        <w:rPr>
+          <w:lang w:val="az-Latn-AZ"/>
+        </w:rPr>
+        <w:t>Lock ilə necə safe edə bilərik?</w:t>
+      </w:r>
+    </w:p>
+    <w:p>
+      <w:pPr>
+        <w:pStyle w:val="ListParagraph"/>
+        <w:numPr>
+          <w:ilvl w:val="0"/>
+          <w:numId w:val="10"/>
+        </w:numPr>
+        <w:rPr>
+          <w:lang w:val="az-Latn-AZ"/>
+        </w:rPr>
+      </w:pPr>
+      <w:r>
+        <w:t>ReaderWriterLockSlim</w:t>
+      </w:r>
+      <w:r>
+        <w:rPr>
+          <w:lang w:val="az-Latn-AZ"/>
+        </w:rPr>
+        <w:t xml:space="preserve"> nə zaman istifadə olunur?</w:t>
+      </w:r>
+    </w:p>
+    <w:p>
+      <w:pPr>
+        <w:pStyle w:val="ListParagraph"/>
+        <w:numPr>
+          <w:ilvl w:val="0"/>
+          <w:numId w:val="10"/>
+        </w:numPr>
+        <w:rPr>
+          <w:lang w:val="az-Latn-AZ"/>
+        </w:rPr>
+      </w:pPr>
+      <w:r>
+        <w:t>D</w:t>
+      </w:r>
+      <w:r>
+        <w:rPr>
+          <w:lang w:val="az-Latn-AZ"/>
+        </w:rPr>
+        <w:t>ictionary&lt;TKey, TValue&gt; vs Sorted</w:t>
+      </w:r>
+      <w:r>
+        <w:t>D</w:t>
+      </w:r>
+      <w:r>
+        <w:rPr>
+          <w:lang w:val="az-Latn-AZ"/>
+        </w:rPr>
+        <w:t>ictionary&lt;TKey, TValue&gt;.</w:t>
+      </w:r>
+    </w:p>
+    <w:p>
+      <w:pPr>
+        <w:pStyle w:val="ListParagraph"/>
+        <w:numPr>
+          <w:ilvl w:val="0"/>
+          <w:numId w:val="10"/>
+        </w:numPr>
+        <w:rPr>
+          <w:lang w:val="az-Latn-AZ"/>
+        </w:rPr>
+      </w:pPr>
+      <w:r>
+        <w:rPr>
+          <w:lang w:val="az-Latn-AZ"/>
+        </w:rPr>
+        <w:t>Dictionary – də custom comporer necə təyin olunur?</w:t>
+      </w:r>
+    </w:p>
+    <w:p>
+      <w:pPr>
+        <w:pStyle w:val="ListParagraph"/>
+        <w:numPr>
+          <w:ilvl w:val="0"/>
+          <w:numId w:val="10"/>
+        </w:numPr>
+        <w:rPr>
+          <w:lang w:val="az-Latn-AZ"/>
+        </w:rPr>
+      </w:pPr>
+      <w:r>
+        <w:rPr>
+          <w:lang w:val="az-Latn-AZ"/>
+        </w:rPr>
+        <w:t>Dictionary – də IEqualityComparer&lt;TKey&gt; istifadəsi.</w:t>
+      </w:r>
+    </w:p>
+    <w:p>
+      <w:pPr>
+        <w:pStyle w:val="ListParagraph"/>
+        <w:numPr>
+          <w:ilvl w:val="0"/>
+          <w:numId w:val="10"/>
+        </w:numPr>
+        <w:rPr>
+          <w:lang w:val="az-Latn-AZ"/>
+        </w:rPr>
+      </w:pPr>
+      <w:r>
+        <w:rPr>
+          <w:lang w:val="az-Latn-AZ"/>
+        </w:rPr>
+        <w:t>Dictionary – də Lazy Initialization necə baş verir?</w:t>
+      </w:r>
+    </w:p>
+    <w:p>
+      <w:pPr>
+        <w:pStyle w:val="ListParagraph"/>
+        <w:numPr>
+          <w:ilvl w:val="0"/>
+          <w:numId w:val="10"/>
+        </w:numPr>
+        <w:rPr>
+          <w:lang w:val="az-Latn-AZ"/>
+        </w:rPr>
+      </w:pPr>
+      <w:r>
+        <w:rPr>
+          <w:lang w:val="az-Latn-AZ"/>
+        </w:rPr>
+        <w:t xml:space="preserve">Dictionary </w:t>
+      </w:r>
+      <w:r>
+        <w:rPr>
+          <w:lang w:val="az-Latn-AZ"/>
+        </w:rPr>
+        <w:t>– də Default Value necə təyin olunur?</w:t>
+      </w:r>
+    </w:p>
+    <w:p>
+      <w:pPr>
+        <w:rPr>
+          <w:lang w:val="az-Latn-AZ"/>
+        </w:rPr>
+      </w:pPr>
+    </w:p>
+    <w:p>
+      <w:pPr>
+        <w:pStyle w:val="ListParagraph"/>
+        <w:numPr>
+          <w:ilvl w:val="0"/>
+          <w:numId w:val="12"/>
+        </w:numPr>
+        <w:ind w:left="360"/>
+        <w:rPr>
+          <w:lang w:val="az-Latn-AZ"/>
+        </w:rPr>
+      </w:pPr>
+      <w:r>
+        <w:rPr>
+          <w:lang w:val="az-Latn-AZ"/>
+        </w:rPr>
+        <w:t>D</w:t>
+      </w:r>
+      <w:r>
+        <w:rPr>
+          <w:lang w:val="az-Latn-AZ"/>
+        </w:rPr>
+        <w:t>i</w:t>
+      </w:r>
+      <w:r>
+        <w:rPr>
+          <w:lang w:val="az-Latn-AZ"/>
+        </w:rPr>
+        <w:t>ctionary açar-dəyər əlaqəli data saxlamaq üçün bir kolleksiyadır. TKey Açarı, TValue isə dəyərin tipini göstərir. Əsasən, search və lookup əməliyyatları üçün istifadə olunur. Açarları unikal dəyər almalıdır</w:t>
+      </w:r>
+      <w:r>
+        <w:rPr>
+          <w:lang w:val="az-Latn-AZ"/>
+        </w:rPr>
+        <w:t>.</w:t>
+      </w:r>
+    </w:p>
+    <w:p>
+      <w:pPr>
+        <w:pStyle w:val="ListParagraph"/>
+        <w:numPr>
+          <w:ilvl w:val="0"/>
+          <w:numId w:val="12"/>
+        </w:numPr>
+        <w:ind w:left="360"/>
+        <w:rPr>
+          <w:lang w:val="az-Latn-AZ"/>
+        </w:rPr>
+      </w:pPr>
+      <w:r>
+        <w:rPr>
+          <w:lang w:val="az-Latn-AZ"/>
+        </w:rPr>
+        <w:t>ContainsKey dictionarydə müəyyən açarın, ContainsValue isə dəyərin mövcudluğunu yoxlayır və uyğun olaraq bool dəyər (true/false) qaytarır. Hər ikisi exception olmasının qarşısını alır</w:t>
+      </w:r>
+      <w:r>
+        <w:rPr>
+          <w:lang w:val="az-Latn-AZ"/>
+        </w:rPr>
+        <w:t>.</w:t>
+      </w:r>
+      <w:r>
+        <w:rPr>
+          <w:lang w:val="az-Latn-AZ"/>
+        </w:rPr>
+        <w:t xml:space="preserve"> </w:t>
+      </w:r>
+      <w:r>
+        <w:rPr>
+          <w:lang w:val="az-Latn-AZ"/>
+        </w:rPr>
+        <w:t>ContainsValue() performans baxımından zəifdir, çünki O(n) zaman kompleksliyi ilə işləyir. ContainsKey() isə O(1) və ya O(log n) olur (GetHashCode()-un keyfiyyətindən asılıdır).</w:t>
+      </w:r>
+    </w:p>
+    <w:p>
+      <w:pPr>
+        <w:pStyle w:val="ListParagraph"/>
+        <w:numPr>
+          <w:ilvl w:val="0"/>
+          <w:numId w:val="12"/>
+        </w:numPr>
+        <w:ind w:left="360"/>
+        <w:rPr>
+          <w:lang w:val="az-Latn-AZ"/>
+        </w:rPr>
+      </w:pPr>
+      <w:r>
+        <w:rPr>
+          <w:lang w:val="az-Latn-AZ"/>
+        </w:rPr>
+        <w:lastRenderedPageBreak/>
+        <w:t>List indeksləmə əsasında işləyir, dictionary isə açar. Listdə təkrarlanma olması mümkündür, dictionarydə isə açarların unikallıq məhdudiyyəti duplikatların qarşısını alır. Dictionary daha böyük və geniş anlayışdır.</w:t>
+      </w:r>
+      <w:r>
+        <w:rPr>
+          <w:lang w:val="az-Latn-AZ"/>
+        </w:rPr>
+        <w:t xml:space="preserve"> </w:t>
+      </w:r>
+      <w:r>
+        <w:rPr>
+          <w:lang w:val="az-Latn-AZ"/>
+        </w:rPr>
+        <w:t>Dictionary əsasən sürətli lookup üçündür (O(1) və ya O(log n)), amma List O(n) zaman kompleksliyi ilə axtarış edir.</w:t>
+      </w:r>
+    </w:p>
+    <w:p>
+      <w:pPr>
+        <w:pStyle w:val="ListParagraph"/>
+        <w:numPr>
+          <w:ilvl w:val="0"/>
+          <w:numId w:val="12"/>
+        </w:numPr>
+        <w:ind w:left="360"/>
+        <w:rPr>
+          <w:lang w:val="az-Latn-AZ"/>
+        </w:rPr>
+      </w:pPr>
+      <w:r>
+        <w:rPr>
+          <w:lang w:val="az-Latn-AZ"/>
+        </w:rPr>
+        <w:t>Dictionary-də elementləri bir neçə üsulla yoxlamaq və gətirmək olar.</w:t>
+      </w:r>
+      <w:r>
+        <w:rPr>
+          <w:lang w:val="az-Latn-AZ"/>
+        </w:rPr>
+        <w:br/>
+      </w:r>
+      <w:r>
+        <w:rPr>
+          <w:lang w:val="az-Latn-AZ"/>
+        </w:rPr>
+        <w:t xml:space="preserve">A. [] ilə. Bu zaman açar bildirilir və onun uyğun dəyəri geri qaytarılır. Lakin, açar mövcud deyilsə, geriyə exception qaytarır. Məsələn; </w:t>
+      </w:r>
+      <w:r>
+        <w:rPr>
+          <w:lang w:val="az-Latn-AZ"/>
+        </w:rPr>
+        <w:br/>
+      </w:r>
+      <w:r>
+        <w:rPr>
+          <w:lang w:val="az-Latn-AZ"/>
+        </w:rPr>
+        <w:t>var employees = new Dictionary&lt;int, string&gt;()</w:t>
+      </w:r>
+      <w:r>
+        <w:rPr>
+          <w:lang w:val="az-Latn-AZ"/>
+        </w:rPr>
+        <w:br/>
+      </w:r>
+      <w:r>
+        <w:rPr>
+          <w:lang w:val="az-Latn-AZ"/>
+        </w:rPr>
+        <w:t>{</w:t>
+      </w:r>
+      <w:r>
+        <w:rPr>
+          <w:lang w:val="az-Latn-AZ"/>
+        </w:rPr>
+        <w:br/>
+      </w:r>
+      <w:r>
+        <w:rPr>
+          <w:lang w:val="az-Latn-AZ"/>
+        </w:rPr>
+        <w:t xml:space="preserve"> {1, "Kamal"}, </w:t>
+      </w:r>
+      <w:r>
+        <w:rPr>
+          <w:lang w:val="az-Latn-AZ"/>
+        </w:rPr>
+        <w:br/>
+      </w:r>
+      <w:r>
+        <w:rPr>
+          <w:lang w:val="az-Latn-AZ"/>
+        </w:rPr>
+        <w:t xml:space="preserve">{2, "Humay"}, </w:t>
+      </w:r>
+      <w:r>
+        <w:rPr>
+          <w:lang w:val="az-Latn-AZ"/>
+        </w:rPr>
+        <w:br/>
+      </w:r>
+      <w:r>
+        <w:rPr>
+          <w:lang w:val="az-Latn-AZ"/>
+        </w:rPr>
+        <w:t xml:space="preserve">{3, Nuray"} </w:t>
+      </w:r>
+      <w:r>
+        <w:rPr>
+          <w:lang w:val="az-Latn-AZ"/>
+        </w:rPr>
+        <w:br/>
+      </w:r>
+      <w:r>
+        <w:rPr>
+          <w:lang w:val="az-Latn-AZ"/>
+        </w:rPr>
+        <w:t xml:space="preserve">}; </w:t>
+      </w:r>
+      <w:r>
+        <w:rPr>
+          <w:lang w:val="az-Latn-AZ"/>
+        </w:rPr>
+        <w:br/>
+      </w:r>
+      <w:r>
+        <w:rPr>
+          <w:lang w:val="az-Latn-AZ"/>
+        </w:rPr>
+        <w:t xml:space="preserve">employees[2] //Humay dəyərinə bərabərdir. </w:t>
+      </w:r>
+      <w:r>
+        <w:rPr>
+          <w:lang w:val="az-Latn-AZ"/>
+        </w:rPr>
+        <w:br/>
+      </w:r>
+      <w:r>
+        <w:rPr>
+          <w:lang w:val="az-Latn-AZ"/>
+        </w:rPr>
+        <w:t>B. TryGetValue istifadə edə bilərik. Bu verilən açarın mövcud olduğu halda uyğun dəyəri qaytarır, olmadıqda isə geriyə exception atmır. Bayaqkı dictionary əsasında, baxsaq: employees.TryGetValue(3, out string name) - Bu zaman dəyər Nuray qaytarılacaq.</w:t>
+      </w:r>
+      <w:r>
+        <w:rPr>
+          <w:lang w:val="az-Latn-AZ"/>
+        </w:rPr>
+        <w:br/>
+      </w:r>
+      <w:r>
+        <w:rPr>
+          <w:lang w:val="az-Latn-AZ"/>
+        </w:rPr>
+        <w:t xml:space="preserve">C. Keys və Values kolleksiyaları istifadə oluna bilər. Məsələn, </w:t>
+      </w:r>
+      <w:r>
+        <w:rPr>
+          <w:lang w:val="az-Latn-AZ"/>
+        </w:rPr>
+        <w:br/>
+      </w:r>
+      <w:r>
+        <w:rPr>
+          <w:lang w:val="az-Latn-AZ"/>
+        </w:rPr>
+        <w:t xml:space="preserve">var keys = employees.Keys.ToList(); Burada açarlar listə mənimsədilir (1,2,3) </w:t>
+      </w:r>
+      <w:r>
+        <w:rPr>
+          <w:lang w:val="az-Latn-AZ"/>
+        </w:rPr>
+        <w:br/>
+        <w:t>v</w:t>
+      </w:r>
+      <w:r>
+        <w:rPr>
+          <w:lang w:val="az-Latn-AZ"/>
+        </w:rPr>
+        <w:t xml:space="preserve">ar values = employees.Values.ToList(); Burada isə dəyərlər listə mənimsədilir. ("Kamal", "Humay", "Nuray") </w:t>
+      </w:r>
+      <w:r>
+        <w:rPr>
+          <w:lang w:val="az-Latn-AZ"/>
+        </w:rPr>
+        <w:br/>
+      </w:r>
+      <w:r>
+        <w:rPr>
+          <w:lang w:val="az-Latn-AZ"/>
+        </w:rPr>
+        <w:t xml:space="preserve">D. LINQ sorğuları ilə data yoxlayıb gətirə bilərik, bu zaman müəyyən şərtlər də bildirmək olar. Məsələn, </w:t>
+      </w:r>
+      <w:r>
+        <w:rPr>
+          <w:lang w:val="az-Latn-AZ"/>
+        </w:rPr>
+        <w:br/>
+      </w:r>
+      <w:r>
+        <w:rPr>
+          <w:lang w:val="az-Latn-AZ"/>
+        </w:rPr>
+        <w:t xml:space="preserve">employees.Where(x =&gt; x.Key &gt; 1).Select(x =&gt; x.Value).ToList(); Burada açar dəyəri 1-dən böyük olan dəyərlər gələcək (Humay və Nuray). </w:t>
+      </w:r>
+      <w:r>
+        <w:rPr>
+          <w:lang w:val="az-Latn-AZ"/>
+        </w:rPr>
+        <w:t>ToList() çağırmaq lazımdırsa, bu deferred execution (təxirə salınmış icra) ilə əlaqəlidir. Əgər Where() birbaşa istifadə edilsə və sonra FirstOrDefault() çağırılsa, boş nəticəyə null reference səhvi verə bilər.</w:t>
+      </w:r>
+      <w:r>
+        <w:rPr>
+          <w:lang w:val="az-Latn-AZ"/>
+        </w:rPr>
+        <w:br/>
+      </w:r>
+    </w:p>
+    <w:p>
+      <w:pPr>
+        <w:pStyle w:val="ListParagraph"/>
+        <w:numPr>
+          <w:ilvl w:val="0"/>
+          <w:numId w:val="12"/>
+        </w:numPr>
+        <w:ind w:left="360"/>
+        <w:rPr>
+          <w:lang w:val="az-Latn-AZ"/>
+        </w:rPr>
+      </w:pPr>
+      <w:r>
+        <w:rPr>
+          <w:lang w:val="az-Latn-AZ"/>
+        </w:rPr>
+        <w:t>Hər bir tipi yazmaq olar həm key həm də value kimi</w:t>
+      </w:r>
+      <w:r>
+        <w:rPr>
+          <w:lang w:val="az-Latn-AZ"/>
+        </w:rPr>
+        <w:t>.</w:t>
+      </w:r>
+      <w:r>
+        <w:rPr>
+          <w:lang w:val="az-Latn-AZ"/>
+        </w:rPr>
+        <w:t xml:space="preserve"> </w:t>
+      </w:r>
+      <w:r>
+        <w:rPr>
+          <w:lang w:val="az-Latn-AZ"/>
+        </w:rPr>
+        <w:t>Amma Key üçün GetHashCode() və Equals() metodları düzgün işləməlidir</w:t>
+      </w:r>
+      <w:r>
+        <w:rPr>
+          <w:lang w:val="az-Latn-AZ"/>
+        </w:rPr>
+        <w:t>.</w:t>
+      </w:r>
+    </w:p>
+    <w:p>
+      <w:pPr>
+        <w:pStyle w:val="ListParagraph"/>
+        <w:numPr>
+          <w:ilvl w:val="0"/>
+          <w:numId w:val="12"/>
+        </w:numPr>
+        <w:ind w:left="360"/>
+        <w:rPr>
+          <w:lang w:val="az-Latn-AZ"/>
+        </w:rPr>
+      </w:pPr>
+      <w:r>
+        <w:rPr>
+          <w:lang w:val="az-Latn-AZ"/>
+        </w:rPr>
+        <w:t>Dictionary-ni</w:t>
+      </w:r>
+      <w:r>
+        <w:rPr>
+          <w:lang w:val="az-Latn-AZ"/>
+        </w:rPr>
+        <w:t xml:space="preserve">n </w:t>
+      </w:r>
+      <w:r>
+        <w:rPr>
+          <w:lang w:val="az-Latn-AZ"/>
+        </w:rPr>
+        <w:t xml:space="preserve">yaddaşda saxlanması, onun tərkibindən çox asılıdır. Məsələn, </w:t>
+      </w:r>
+      <w:r>
+        <w:rPr>
+          <w:lang w:val="az-Latn-AZ"/>
+        </w:rPr>
+        <w:t>yuxar</w:t>
+      </w:r>
+      <w:r>
+        <w:rPr>
+          <w:lang w:val="az-Latn-AZ"/>
+        </w:rPr>
+        <w:t>ı</w:t>
+      </w:r>
+      <w:r>
+        <w:rPr>
+          <w:lang w:val="az-Latn-AZ"/>
+        </w:rPr>
+        <w:t>da</w:t>
+      </w:r>
+      <w:r>
+        <w:rPr>
+          <w:lang w:val="az-Latn-AZ"/>
+        </w:rPr>
+        <w:t>kı nümunədə employees dəyişəni Stackda saxlanılır və heap-də isə Dictionary&lt;int, string&gt; tipində obyekt yaradılır və bu employees dəyişəni onun üçün göstərici olur, referans edir. Bu nümunədə açar tipi primitiv (int) olduğundan birbaşa stackda, dəyər tipi(string) isə reference hərəkət edir. Yenə də name dəyişəni stackda yaranır və dictionary üçün göstərici olur. Bu nümunədən başqa, açar və dəyər tiplərinə uyğun yadda saxlanılır. Hər iksi primitiv, hər iksi referans tiplər ola bilər. 1ci halda iksi də stackda, 2ci halda isə qeyd etdiyim heap qaydasinda saxlanılacaq.</w:t>
+      </w:r>
+      <w:r>
+        <w:rPr>
+          <w:lang w:val="az-Latn-AZ"/>
+        </w:rPr>
+        <w:t xml:space="preserve"> </w:t>
+      </w:r>
+      <w:r>
+        <w:rPr>
+          <w:lang w:val="az-Latn-AZ"/>
+        </w:rPr>
+        <w:t>Açar (Key) tipi primitiv (məsələn, int) olsa belə, Dictionary-də internal struktura görə heap-də saxlanıla bilər. Çünki Dictionary, açarların GetHashCode() və Equals() metodlarını çağırır. Bu isə hash table-ın yaddaşda necə yerləşəcəyini müəyyən edir. Dəyər (Value) referans tipdirsə (string, class və s.), heap-də saxlanılır.</w:t>
+      </w:r>
+    </w:p>
+    <w:p>
+      <w:pPr>
+        <w:pStyle w:val="ListParagraph"/>
+        <w:numPr>
+          <w:ilvl w:val="0"/>
+          <w:numId w:val="12"/>
+        </w:numPr>
+        <w:ind w:left="360"/>
+        <w:rPr>
+          <w:lang w:val="az-Latn-AZ"/>
+        </w:rPr>
+      </w:pPr>
+      <w:r>
+        <w:rPr>
+          <w:lang w:val="az-Latn-AZ"/>
+        </w:rPr>
+        <w:t>Tipindən asılı olaraq müəyyən olunur. Əgər TKey və TValue hər ikisi value type (struct) olsa, onda bütün elementlər heap-də saxlanmaz, çünki Dictionary onları boks etmədən işlədə bilər. Əgər TKey və TValue hər ikisi reference type olsa, onda yalnız referanslar stack-də, obyektlərin özü isə heap-də olar.</w:t>
+      </w:r>
+    </w:p>
+    <w:p>
+      <w:pPr>
+        <w:pStyle w:val="ListParagraph"/>
+        <w:numPr>
+          <w:ilvl w:val="0"/>
+          <w:numId w:val="12"/>
+        </w:numPr>
+        <w:ind w:left="360"/>
+        <w:rPr>
+          <w:lang w:val="az-Latn-AZ"/>
+        </w:rPr>
+      </w:pPr>
+      <w:r>
+        <w:rPr>
+          <w:lang w:val="az-Latn-AZ"/>
+        </w:rPr>
+        <w:t>Heap-də tipinə uyğun obyekt yaradılır və stackdakı dictionary dəyişəninə reference edir. Dictionary daxilində böyük bir array saxlayır. Həmin array elementləri də heap-də yerləşir. Hər bir Key-Value cütü heap-də saxlanılır, çünki Dictionary hashing üçün onları bir-birində saxlamalıdır.</w:t>
+      </w:r>
+    </w:p>
+    <w:p>
+      <w:pPr>
+        <w:pStyle w:val="ListParagraph"/>
+        <w:numPr>
+          <w:ilvl w:val="0"/>
+          <w:numId w:val="12"/>
+        </w:numPr>
+        <w:ind w:left="360"/>
+        <w:rPr>
+          <w:lang w:val="az-Latn-AZ"/>
+        </w:rPr>
+      </w:pPr>
+      <w:r>
+        <w:rPr>
+          <w:lang w:val="az-Latn-AZ"/>
+        </w:rPr>
+        <w:t>KeyValuePair özlüyündə yalnız bir cüt açar-dəyər tipi saxlayam kolleksiyadır. Həm List kimi indekslə işləyən kolleksiyalarda, həm də dictionary tərkibində işləyə bilir. Dictionary-dın məlumat çəkərkən, yaradarkən və s istifadə edə bilir, daha oxunaqlı və clean code təmin edir. Xüsusi unikallıq məhdudiyyəti və optimallaşdırılması yoxdur, çünki yalnız 1 cüt açar-dəyər saxlayır.</w:t>
+      </w:r>
+    </w:p>
+    <w:p>
+      <w:pPr>
+        <w:pStyle w:val="ListParagraph"/>
+        <w:numPr>
+          <w:ilvl w:val="0"/>
+          <w:numId w:val="12"/>
+        </w:numPr>
+        <w:ind w:left="360"/>
+        <w:rPr>
+          <w:lang w:val="az-Latn-AZ"/>
+        </w:rPr>
+      </w:pPr>
+      <w:r>
+        <w:rPr>
+          <w:lang w:val="az-Latn-AZ"/>
+        </w:rPr>
+        <w:lastRenderedPageBreak/>
+        <w:t>DictionaryEntry – System.Collections namespace-i altında olan və Hashtable üçün istifadə edilən bir açar-dəyər strukturudur. Yəni, Dictionary&lt;TKey, TValue&gt; üçün yox, daha köhnə Hashtable üçün işlədilir. KeyValuePair isə generikdir və daha geniş istifadə olunur.</w:t>
+      </w:r>
+      <w:r>
+        <w:rPr>
+          <w:lang w:val="az-Latn-AZ"/>
+        </w:rPr>
+        <w:br/>
+        <w:t>D</w:t>
+      </w:r>
+      <w:r>
+        <w:rPr>
+          <w:lang w:val="az-Latn-AZ"/>
+        </w:rPr>
+        <w:t xml:space="preserve">ictionary və keyvaluepair arasında fərq: </w:t>
+      </w:r>
+      <w:r>
+        <w:rPr>
+          <w:lang w:val="az-Latn-AZ"/>
+        </w:rPr>
+        <w:br/>
+      </w:r>
+      <w:r>
+        <w:rPr>
+          <w:lang w:val="az-Latn-AZ"/>
+        </w:rPr>
+        <w:t xml:space="preserve">A. Dictionary çoxlu sayda açar-dəyər cütlükləri saxlayır, keyvaluepair isə ancaq 1 cüt. </w:t>
+      </w:r>
+      <w:r>
+        <w:rPr>
+          <w:lang w:val="az-Latn-AZ"/>
+        </w:rPr>
+        <w:br/>
+      </w:r>
+      <w:r>
+        <w:rPr>
+          <w:lang w:val="az-Latn-AZ"/>
+        </w:rPr>
+        <w:t xml:space="preserve">B. Dictionary-də açar unikallıq məhdudiyyəti var, digərində yoxdur. </w:t>
+      </w:r>
+      <w:r>
+        <w:rPr>
+          <w:lang w:val="az-Latn-AZ"/>
+        </w:rPr>
+        <w:br/>
+      </w:r>
+      <w:r>
+        <w:rPr>
+          <w:lang w:val="az-Latn-AZ"/>
+        </w:rPr>
+        <w:t xml:space="preserve">C. Dictionary-də optimizasiya üçün müxtəlif metodlar var, o birində yoxdur. </w:t>
+      </w:r>
+      <w:r>
+        <w:rPr>
+          <w:lang w:val="az-Latn-AZ"/>
+        </w:rPr>
+        <w:br/>
+      </w:r>
+      <w:r>
+        <w:rPr>
+          <w:lang w:val="az-Latn-AZ"/>
+        </w:rPr>
+        <w:t>D. Dictionary daha geniş anlayışdır, Keyvaluepair isə özü müxtəlif kolleksiyalarda member kimi istifadə olunur.</w:t>
+      </w:r>
+    </w:p>
+    <w:p>
+      <w:pPr>
+        <w:pStyle w:val="ListParagraph"/>
+        <w:numPr>
+          <w:ilvl w:val="0"/>
+          <w:numId w:val="12"/>
+        </w:numPr>
+        <w:ind w:left="360"/>
+        <w:rPr>
+          <w:lang w:val="az-Latn-AZ"/>
+        </w:rPr>
+      </w:pPr>
+      <w:r>
+        <w:rPr>
+          <w:lang w:val="az-Latn-AZ"/>
+        </w:rPr>
+        <w:t>foreach dövrü ilə iterasiya zamanı value dəyərlər qaytarılır. Əlbəttə sırf dictionary.Keys çoxluğuna da müraciət edə bilərik.</w:t>
+      </w:r>
+    </w:p>
+    <w:p>
+      <w:pPr>
+        <w:pStyle w:val="ListParagraph"/>
+        <w:numPr>
+          <w:ilvl w:val="0"/>
+          <w:numId w:val="12"/>
+        </w:numPr>
+        <w:ind w:left="360"/>
+        <w:rPr>
+          <w:lang w:val="az-Latn-AZ"/>
+        </w:rPr>
+      </w:pPr>
+      <w:r>
+        <w:rPr>
+          <w:lang w:val="az-Latn-AZ"/>
+        </w:rPr>
+        <w:t>Dictionary singlethread ilə işləyir, açar dəyərləri hashlayir. Amma hashtable nəzərən daha çevik və optimaldır. Iakin, collison baş verə bilir; belə olduqda ən pis halda performans O(n) düşə bilir. Hash table isə artıq istifadəyə yararlı sayılmır, necə deyərlər old sayılır.</w:t>
+      </w:r>
+    </w:p>
+    <w:p>
+      <w:pPr>
+        <w:pStyle w:val="ListParagraph"/>
+        <w:numPr>
+          <w:ilvl w:val="0"/>
+          <w:numId w:val="12"/>
+        </w:numPr>
+        <w:ind w:left="360"/>
+        <w:rPr>
+          <w:lang w:val="az-Latn-AZ"/>
+        </w:rPr>
+      </w:pPr>
+      <w:r>
+        <w:rPr>
+          <w:lang w:val="az-Latn-AZ"/>
+        </w:rPr>
+        <w:t>Equals açarın unikal olub-olmadığını yoxlamaq üçün istifadə olunur. GetHashCode isə həmin açarın hash kodunu qaytarır ki, Dictionary onun yerini düzgün tapa bilsin.</w:t>
+      </w:r>
+    </w:p>
+    <w:p>
+      <w:pPr>
+        <w:pStyle w:val="ListParagraph"/>
+        <w:numPr>
+          <w:ilvl w:val="0"/>
+          <w:numId w:val="12"/>
+        </w:numPr>
+        <w:ind w:left="360"/>
+        <w:rPr>
+          <w:lang w:val="az-Latn-AZ"/>
+        </w:rPr>
+      </w:pPr>
+      <w:r>
+        <w:rPr>
+          <w:lang w:val="az-Latn-AZ"/>
+        </w:rPr>
+        <w:t xml:space="preserve">Çaxnaşma </w:t>
+      </w:r>
+      <w:r>
+        <w:rPr>
+          <w:lang w:val="az-Latn-AZ"/>
+        </w:rPr>
+        <w:t>baş verər və performans düşər. Çünki açar dəyər üçün unikallıq məhdudiyyəti vardır.</w:t>
+      </w:r>
+    </w:p>
+    <w:p>
+      <w:pPr>
+        <w:pStyle w:val="ListParagraph"/>
+        <w:numPr>
+          <w:ilvl w:val="0"/>
+          <w:numId w:val="12"/>
+        </w:numPr>
+        <w:ind w:left="360"/>
+        <w:rPr>
+          <w:lang w:val="az-Latn-AZ"/>
+        </w:rPr>
+      </w:pPr>
+      <w:r>
+        <w:rPr>
+          <w:lang w:val="az-Latn-AZ"/>
+        </w:rPr>
+        <w:t>Capacity əvvəlcədən təyin olunmazsa, Dictionary özünü avtomatik genişləndirir. Bu genişlənmə zamanı yeni bir array yaradılır və köhnə elementlər ora köçürülür. Bu proses əlavə performans xərci yaradır. Əgər Dictionary-də çoxlu element olacaqsa, əvvəlcədən Capacity təyin etmək daha optimaldır.</w:t>
+      </w:r>
+      <w:r>
+        <w:rPr>
+          <w:lang w:val="az-Latn-AZ"/>
+        </w:rPr>
+        <w:t xml:space="preserve"> </w:t>
+      </w:r>
+      <w:r>
+        <w:rPr>
+          <w:lang w:val="az-Latn-AZ"/>
+        </w:rPr>
+        <w:t>Capacity həmişə müəyyən bir həcm olur, məsələn 4, 8, 16 və s. (2-nin qüvvəti şəklində artır). Amma Count isə faktiki daxil edilən elementlərin sayını göstərir. Capacity &gt; Count olur, çünki həmişə müəyyən boşluq saxlanılır ki, performans yaxşı olsun</w:t>
+      </w:r>
+    </w:p>
+    <w:p>
+      <w:pPr>
+        <w:pStyle w:val="ListParagraph"/>
+        <w:numPr>
+          <w:ilvl w:val="0"/>
+          <w:numId w:val="12"/>
+        </w:numPr>
+        <w:ind w:left="360"/>
+        <w:rPr>
+          <w:lang w:val="az-Latn-AZ"/>
+        </w:rPr>
+      </w:pPr>
+      <w:r>
+        <w:rPr>
+          <w:lang w:val="az-Latn-AZ"/>
+        </w:rPr>
+        <w:t>SON serializasiya üçün əsas metodlar JsonConvert.SerializeObject() və JsonConvert.DeserializeObject&lt;T&gt;()-dir (Newtonsoft.Json üçün). .NET-in özündə isə System.Text.Json namespace-i ilə işləmək olur: JsonSerializer.Serialize() və JsonSerializer.Deserialize&lt;T&gt;().</w:t>
+      </w:r>
+    </w:p>
+    <w:p>
+      <w:pPr>
+        <w:pStyle w:val="ListParagraph"/>
+        <w:numPr>
+          <w:ilvl w:val="0"/>
+          <w:numId w:val="12"/>
+        </w:numPr>
+        <w:ind w:left="360"/>
+        <w:rPr>
+          <w:lang w:val="az-Latn-AZ"/>
+        </w:rPr>
+      </w:pPr>
+      <w:r>
+        <w:rPr>
+          <w:lang w:val="az-Latn-AZ"/>
+        </w:rPr>
+        <w:t>SerializableDictionary yaratmaq olur. Amma əslində Dictionary birbaşa JSON-a serialize olur, amma XML üçün bu mümkün deyil, çünki Dictionary IXmlSerializable implement etmir. Ona görə XML-də bunu əllə yazmaq lazımdır.</w:t>
+      </w:r>
+    </w:p>
+    <w:p>
+      <w:pPr>
+        <w:pStyle w:val="ListParagraph"/>
+        <w:numPr>
+          <w:ilvl w:val="0"/>
+          <w:numId w:val="12"/>
+        </w:numPr>
+        <w:ind w:left="360"/>
+        <w:rPr>
+          <w:lang w:val="az-Latn-AZ"/>
+        </w:rPr>
+      </w:pPr>
+      <w:r>
+        <w:rPr>
+          <w:lang w:val="az-Latn-AZ"/>
+        </w:rPr>
+        <w:t>BinaryFormatter istifadə edərək dictionary – ni file – a və ya şəbəkə üzərindən ötürməyə uyğun formata çevirə bilərik. Lakin, .Net 5 + versiyalarda BinaryFormatter məsləhətli üsul hesab edilmir.</w:t>
+      </w:r>
+    </w:p>
+    <w:p>
+      <w:pPr>
+        <w:pStyle w:val="ListParagraph"/>
+        <w:numPr>
+          <w:ilvl w:val="0"/>
+          <w:numId w:val="12"/>
+        </w:numPr>
+        <w:ind w:left="360"/>
+      </w:pPr>
+      <w:r>
+        <w:t>Çünki, dictionary yalniz single thread ilə işləyə bilir. Eyni zamanda multithread yazıb oxuma əməliyyatları aparmaq istəsə, xəta baş verəcək. Bunu üçün bir neçə alternativlər mövcuddur.</w:t>
+      </w:r>
+      <w:r>
+        <w:t xml:space="preserve"> </w:t>
+      </w:r>
+      <w:r>
         <w:t>Dictionary</w:t>
       </w:r>
       <w:r>
-        <w:rPr>
-          <w:lang w:val="az-Latn-AZ"/>
-        </w:rPr>
-        <w:t xml:space="preserve"> yaddaşda necə saxlanılır?</w:t>
-      </w:r>
-    </w:p>
-    <w:p>
-      <w:pPr>
-        <w:pStyle w:val="ListParagraph"/>
-        <w:numPr>
-          <w:ilvl w:val="0"/>
-          <w:numId w:val="10"/>
-        </w:numPr>
-        <w:rPr>
-          <w:lang w:val="az-Latn-AZ"/>
-        </w:rPr>
-      </w:pPr>
-      <w:r>
-        <w:rPr>
-          <w:lang w:val="az-Latn-AZ"/>
-        </w:rPr>
+        <w:t xml:space="preserve">-də eyni anda bir neçə thread </w:t>
+      </w:r>
+      <w:r>
+        <w:t>Add, Remove, və ya Get kimi əməliyyatlar aparsa, race</w:t>
+      </w:r>
+      <w:r>
+        <w:rPr>
+          <w:b/>
+          <w:bCs/>
+        </w:rPr>
+        <w:t xml:space="preserve"> </w:t>
+      </w:r>
+      <w:r>
+        <w:t>condition və ya InvalidOperationException</w:t>
+      </w:r>
+      <w:r>
+        <w:t xml:space="preserve"> baş verə bilər. Ona görə </w:t>
+      </w:r>
+      <w:r>
+        <w:t>thread-safe</w:t>
+      </w:r>
+      <w:r>
+        <w:t xml:space="preserve"> deyil.</w:t>
+      </w:r>
+    </w:p>
+    <w:p>
+      <w:pPr>
+        <w:pStyle w:val="ListParagraph"/>
+        <w:numPr>
+          <w:ilvl w:val="0"/>
+          <w:numId w:val="12"/>
+        </w:numPr>
+        <w:ind w:left="360"/>
+      </w:pPr>
+      <w:r>
+        <w:t>ConcurrentDictionary, ReaderWriterLockSlim, lock</w:t>
+      </w:r>
+      <w:r>
+        <w:t xml:space="preserve">, </w:t>
+      </w:r>
+      <w:r>
+        <w:t>ImmutableDictionary</w:t>
+      </w:r>
+      <w:r>
+        <w:t>.</w:t>
+      </w:r>
+    </w:p>
+    <w:p>
+      <w:pPr>
+        <w:pStyle w:val="ListParagraph"/>
+        <w:numPr>
+          <w:ilvl w:val="0"/>
+          <w:numId w:val="12"/>
+        </w:numPr>
+        <w:ind w:left="360"/>
+      </w:pPr>
+      <w:r>
+        <w:t>ConcurrentDictionary&lt;TKey, TValue&gt; thread safety üçün ən optimal alternativdir. Multithreading ilə rahat işləyir.</w:t>
+      </w:r>
+      <w:r>
+        <w:t xml:space="preserve"> </w:t>
+      </w:r>
+      <w:r>
+        <w:t>  AddOrUpdate, TryAdd, TryRemove, GetOrAdd kimi metodlar sayəsində paralel əməliyyatlar üçün çox uyğundur.</w:t>
+      </w:r>
+      <w:r>
+        <w:t xml:space="preserve"> </w:t>
+      </w:r>
+      <w:r>
+        <w:t>Performansı da yüksəkdir.</w:t>
+      </w:r>
+    </w:p>
+    <w:p>
+      <w:pPr>
+        <w:pStyle w:val="ListParagraph"/>
+        <w:numPr>
+          <w:ilvl w:val="0"/>
+          <w:numId w:val="12"/>
+        </w:numPr>
+        <w:ind w:left="360"/>
+      </w:pPr>
+      <w:r>
+        <w:t>private static readonly object _lock = new object();</w:t>
+      </w:r>
+      <w:r>
+        <w:br/>
+      </w:r>
+      <w:r>
+        <w:t>private Dictionary&lt;int, string&gt; _myDict = new();</w:t>
+      </w:r>
+      <w:r>
+        <w:br/>
+      </w:r>
+      <w:r>
+        <w:t>public void SafeAdd(int key, string value)</w:t>
+      </w:r>
+      <w:r>
+        <w:br/>
+      </w:r>
+      <w:r>
+        <w:t>{</w:t>
+      </w:r>
+      <w:r>
+        <w:br/>
+        <w:t xml:space="preserve">    </w:t>
+      </w:r>
+      <w:r>
+        <w:t>lock(_lock)</w:t>
+      </w:r>
+      <w:r>
+        <w:br/>
+        <w:t xml:space="preserve">         </w:t>
+      </w:r>
+      <w:r>
+        <w:t xml:space="preserve"> {</w:t>
+      </w:r>
+      <w:r>
+        <w:br/>
+        <w:t xml:space="preserve">                </w:t>
+      </w:r>
+      <w:r>
+        <w:t>myDict[key] = value;</w:t>
+      </w:r>
+      <w:r>
+        <w:br/>
+        <w:t xml:space="preserve">          </w:t>
+      </w:r>
+      <w:r>
+        <w:t xml:space="preserve"> }</w:t>
+      </w:r>
+      <w:r>
+        <w:br/>
+      </w:r>
+      <w:r>
+        <w:t>}</w:t>
+      </w:r>
+      <w:r>
+        <w:br/>
+      </w:r>
+      <w:r>
+        <w:t xml:space="preserve">Bu üsulda </w:t>
+      </w:r>
+      <w:r>
+        <w:t>bütün oxuma və yazma əməliyyatları</w:t>
+      </w:r>
+      <w:r>
+        <w:t xml:space="preserve"> </w:t>
+      </w:r>
+      <w:r>
+        <w:t>lock</w:t>
+      </w:r>
+      <w:r>
+        <w:t xml:space="preserve"> daxilində edilir. Bu isə </w:t>
+      </w:r>
+      <w:r>
+        <w:t>single-threaded access</w:t>
+      </w:r>
+      <w:r>
+        <w:t xml:space="preserve"> təmin edir, amma performans baxımından zəif ola bilər, çünki bütün thread-lər növbəyə dayanır.</w:t>
+      </w:r>
+    </w:p>
+    <w:p>
+      <w:pPr>
+        <w:pStyle w:val="ListParagraph"/>
+        <w:numPr>
+          <w:ilvl w:val="0"/>
+          <w:numId w:val="12"/>
+        </w:numPr>
+        <w:ind w:left="360"/>
+      </w:pPr>
+      <w:r>
+        <w:lastRenderedPageBreak/>
+        <w:t xml:space="preserve">Əgər </w:t>
+      </w:r>
+      <w:r>
+        <w:t>çoxlu sayda oxuma əməliyyatları</w:t>
+      </w:r>
+      <w:r>
+        <w:t xml:space="preserve">, </w:t>
+      </w:r>
+      <w:r>
+        <w:t>lakin az sayda yazma əməliyyatları</w:t>
+      </w:r>
+      <w:r>
+        <w:t xml:space="preserve"> varsa, </w:t>
+      </w:r>
+      <w:r>
+        <w:t>ReaderWriterLockSlim</w:t>
+      </w:r>
+      <w:r>
+        <w:t xml:space="preserve"> daha effektivdir. Bu struktur eyni anda çoxlu sayda oxumağa icazə verir, amma yazmaq üçün tək thread girişi təmin edir.</w:t>
+      </w:r>
+    </w:p>
+    <w:p>
+      <w:pPr>
+        <w:pStyle w:val="ListParagraph"/>
+        <w:numPr>
+          <w:ilvl w:val="0"/>
+          <w:numId w:val="12"/>
+        </w:numPr>
+        <w:ind w:left="360"/>
+      </w:pPr>
+      <w:r>
+        <w:t>Qısa müqayisə:</w:t>
+      </w:r>
+    </w:p>
+    <w:p>
+      <w:pPr>
+        <w:numPr>
+          <w:ilvl w:val="0"/>
+          <w:numId w:val="14"/>
+        </w:numPr>
+        <w:spacing w:before="100" w:beforeAutospacing="1" w:after="100" w:afterAutospacing="1" w:line="240" w:lineRule="auto"/>
+      </w:pPr>
+      <w:r>
+        <w:t>Dictionary: Məlumatlar random order-da saxlanılır, çox sürətlidir (O(1) vaxtda axtarış).</w:t>
+      </w:r>
+    </w:p>
+    <w:p>
+      <w:pPr>
+        <w:numPr>
+          <w:ilvl w:val="0"/>
+          <w:numId w:val="14"/>
+        </w:numPr>
+        <w:spacing w:before="100" w:beforeAutospacing="1" w:after="100" w:afterAutospacing="1" w:line="240" w:lineRule="auto"/>
+      </w:pPr>
+      <w:r>
+        <w:t>SortedDictionary: Məlumatlar sorted order-da saxlanılır (məsələn, int keys üçün sıralanır), axtarış O(log n) vaxt aparır, çünki Balanced Tree strukturu istifadə edir.</w:t>
+      </w:r>
+    </w:p>
+    <w:p>
+      <w:pPr>
+        <w:pStyle w:val="ListParagraph"/>
+        <w:numPr>
+          <w:ilvl w:val="0"/>
+          <w:numId w:val="12"/>
+        </w:numPr>
+        <w:ind w:left="360"/>
+      </w:pPr>
+      <w:r>
+        <w:t>Dictionary constructor-u vasitəsilə:</w:t>
+      </w:r>
+      <w:r>
+        <w:br/>
+      </w:r>
+      <w:r>
+        <w:t>var myDict = new Dictionary&lt;string, string&gt;(StringComparer.OrdinalIgnoreCase);</w:t>
+      </w:r>
+      <w:r>
+        <w:br/>
+      </w:r>
+      <w:r>
+        <w:t xml:space="preserve">Yəni </w:t>
+      </w:r>
+      <w:r>
+        <w:t>IEqualityComparer&lt;TKey&gt;</w:t>
+      </w:r>
+      <w:r>
+        <w:t xml:space="preserve"> interfeysini implement edən obyekt verilir.</w:t>
+      </w:r>
+    </w:p>
+    <w:p>
+      <w:pPr>
+        <w:pStyle w:val="ListParagraph"/>
+        <w:numPr>
+          <w:ilvl w:val="0"/>
+          <w:numId w:val="12"/>
+        </w:numPr>
+        <w:ind w:left="360"/>
+      </w:pPr>
+      <w:r>
+        <w:t>Yuxarıdakının davamı kimi:</w:t>
+      </w:r>
+      <w:r>
+        <w:br/>
+      </w:r>
+      <w:r>
+        <w:t>IEqualityComparer&lt;TKey&gt; bizə custom key müqayisəsi imkanı verir. Məsələn, case-insensitive, trimmed string, və ya hətta complex object müqayisəsi üçün istifadə olunur.</w:t>
+      </w:r>
+    </w:p>
+    <w:p>
+      <w:pPr>
+        <w:pStyle w:val="ListParagraph"/>
+        <w:numPr>
+          <w:ilvl w:val="0"/>
+          <w:numId w:val="12"/>
+        </w:numPr>
+        <w:ind w:left="360"/>
+      </w:pPr>
+      <w:r>
+        <w:t xml:space="preserve">Əgər açar yoxdursa, onu </w:t>
+      </w:r>
+      <w:r>
+        <w:t>on-the-fly</w:t>
+      </w:r>
+      <w:r>
+        <w:t xml:space="preserve"> əlavə etmək üçün </w:t>
+      </w:r>
+      <w:r>
+        <w:t>GetOrAdd</w:t>
+      </w:r>
+      <w:r>
+        <w:t xml:space="preserve"> metodu yoxdur (ancaq </w:t>
+      </w:r>
+      <w:r>
+        <w:t>ConcurrentDictionary</w:t>
+      </w:r>
+      <w:r>
+        <w:t>-də var). Amma belə yaza bilərik</w:t>
+      </w:r>
+      <w:r>
+        <w:t>:</w:t>
+      </w:r>
+      <w:r>
+        <w:br/>
+      </w:r>
+      <w:r>
+        <w:t>if (!dict.TryGetValue(key, out var value))</w:t>
+      </w:r>
+      <w:r>
+        <w:br/>
+      </w:r>
+      <w:r>
+        <w:t>{</w:t>
+      </w:r>
+      <w:r>
+        <w:br/>
+        <w:t xml:space="preserve">    </w:t>
+      </w:r>
+      <w:r>
+        <w:t>value = new MyType();</w:t>
+      </w:r>
+      <w:r>
+        <w:br/>
+        <w:t xml:space="preserve"> </w:t>
+      </w:r>
+      <w:r>
+        <w:t xml:space="preserve">   dict[key] = value;</w:t>
+      </w:r>
+      <w:r>
+        <w:br/>
+      </w:r>
+      <w:r>
+        <w:t>}</w:t>
+      </w:r>
+      <w:r>
+        <w:br/>
+      </w:r>
+      <w:r>
+        <w:t>Yəni, ilk dəfə istifadə zamanı dəyəri yaratmaq və dictionary-ə əlavə etmək</w:t>
+      </w:r>
+      <w:r>
+        <w:t>.</w:t>
+      </w:r>
+    </w:p>
+    <w:p>
+      <w:pPr>
+        <w:pStyle w:val="ListParagraph"/>
+        <w:numPr>
+          <w:ilvl w:val="0"/>
+          <w:numId w:val="12"/>
+        </w:numPr>
+        <w:ind w:left="360"/>
+      </w:pPr>
+      <w:r>
         <w:t>Dictionary</w:t>
       </w:r>
       <w:r>
-        <w:rPr>
-          <w:lang w:val="az-Latn-AZ"/>
-        </w:rPr>
-        <w:t xml:space="preserve"> – nin key, value – ləri harada saxlanılır?</w:t>
-      </w:r>
-    </w:p>
-    <w:p>
-      <w:pPr>
-        <w:pStyle w:val="ListParagraph"/>
-        <w:numPr>
-          <w:ilvl w:val="0"/>
-          <w:numId w:val="10"/>
-        </w:numPr>
-        <w:rPr>
-          <w:lang w:val="az-Latn-AZ"/>
-        </w:rPr>
-      </w:pPr>
-      <w:r>
-        <w:rPr>
-          <w:lang w:val="az-Latn-AZ"/>
-        </w:rPr>
-        <w:t xml:space="preserve">Reference və value tipləri </w:t>
-      </w:r>
-      <w:r>
-        <w:rPr>
-          <w:lang w:val="az-Latn-AZ"/>
-        </w:rPr>
-        <w:t>Dictionary</w:t>
-      </w:r>
-      <w:r>
-        <w:rPr>
-          <w:lang w:val="az-Latn-AZ"/>
-        </w:rPr>
-        <w:t xml:space="preserve"> – də necə fərqli işləyirlər?</w:t>
-      </w:r>
-    </w:p>
-    <w:p>
-      <w:pPr>
-        <w:pStyle w:val="ListParagraph"/>
-        <w:numPr>
-          <w:ilvl w:val="0"/>
-          <w:numId w:val="10"/>
-        </w:numPr>
-        <w:rPr>
-          <w:lang w:val="az-Latn-AZ"/>
-        </w:rPr>
-      </w:pPr>
-      <w:r>
-        <w:rPr>
-          <w:lang w:val="az-Latn-AZ"/>
-        </w:rPr>
-        <w:t>KeyValuePair nədir və nə üçün istifadə olunur?</w:t>
-      </w:r>
-    </w:p>
-    <w:p>
-      <w:pPr>
-        <w:pStyle w:val="ListParagraph"/>
-        <w:numPr>
-          <w:ilvl w:val="0"/>
-          <w:numId w:val="10"/>
-        </w:numPr>
-        <w:rPr>
-          <w:lang w:val="az-Latn-AZ"/>
-        </w:rPr>
-      </w:pPr>
-      <w:r>
-        <w:rPr>
-          <w:lang w:val="az-Latn-AZ"/>
-        </w:rPr>
-        <w:t>Dictionary</w:t>
-      </w:r>
-      <w:r>
-        <w:rPr>
-          <w:lang w:val="az-Latn-AZ"/>
-        </w:rPr>
-        <w:t>Entry vs KeyValuePair.</w:t>
-      </w:r>
-    </w:p>
-    <w:p>
-      <w:pPr>
-        <w:pStyle w:val="ListParagraph"/>
-        <w:numPr>
-          <w:ilvl w:val="0"/>
-          <w:numId w:val="10"/>
-        </w:numPr>
-        <w:rPr>
-          <w:lang w:val="az-Latn-AZ"/>
-        </w:rPr>
-      </w:pPr>
-      <w:r>
-        <w:rPr>
-          <w:lang w:val="az-Latn-AZ"/>
-        </w:rPr>
-        <w:t xml:space="preserve">foreach ilə </w:t>
-      </w:r>
-      <w:r>
-        <w:rPr>
-          <w:lang w:val="az-Latn-AZ"/>
-        </w:rPr>
-        <w:t>Dictionary</w:t>
-      </w:r>
-      <w:r>
-        <w:rPr>
-          <w:lang w:val="az-Latn-AZ"/>
-        </w:rPr>
-        <w:t xml:space="preserve"> – də iterasiya edərkən geriyə nə döndərir?</w:t>
-      </w:r>
-    </w:p>
-    <w:p>
-      <w:pPr>
-        <w:pStyle w:val="ListParagraph"/>
-        <w:numPr>
-          <w:ilvl w:val="0"/>
-          <w:numId w:val="10"/>
-        </w:numPr>
-        <w:rPr>
-          <w:lang w:val="az-Latn-AZ"/>
-        </w:rPr>
-      </w:pPr>
-      <w:r>
-        <w:rPr>
-          <w:lang w:val="az-Latn-AZ"/>
-        </w:rPr>
-        <w:t>Dictionary</w:t>
-      </w:r>
-      <w:r>
-        <w:rPr>
-          <w:lang w:val="az-Latn-AZ"/>
-        </w:rPr>
-        <w:t xml:space="preserve"> performansı necə təmin edir və hashtable ilə necə müqayisə olunur?</w:t>
-      </w:r>
-    </w:p>
-    <w:p>
-      <w:pPr>
-        <w:pStyle w:val="ListParagraph"/>
-        <w:numPr>
-          <w:ilvl w:val="0"/>
-          <w:numId w:val="10"/>
-        </w:numPr>
-        <w:rPr>
-          <w:lang w:val="az-Latn-AZ"/>
-        </w:rPr>
-      </w:pPr>
-      <w:r>
-        <w:rPr>
-          <w:lang w:val="az-Latn-AZ"/>
-        </w:rPr>
-        <w:t xml:space="preserve">Dictionary </w:t>
-      </w:r>
-      <w:r>
-        <w:rPr>
-          <w:lang w:val="az-Latn-AZ"/>
-        </w:rPr>
-        <w:t>– də GetHashCode() və Equals().</w:t>
-      </w:r>
-    </w:p>
-    <w:p>
-      <w:pPr>
-        <w:pStyle w:val="ListParagraph"/>
-        <w:numPr>
-          <w:ilvl w:val="0"/>
-          <w:numId w:val="10"/>
-        </w:numPr>
-        <w:rPr>
-          <w:lang w:val="az-Latn-AZ"/>
-        </w:rPr>
-      </w:pPr>
-      <w:r>
-        <w:rPr>
-          <w:lang w:val="az-Latn-AZ"/>
-        </w:rPr>
-        <w:t>Rehashing nə zaman baş verir?</w:t>
-      </w:r>
-    </w:p>
-    <w:p>
-      <w:pPr>
-        <w:pStyle w:val="ListParagraph"/>
-        <w:numPr>
-          <w:ilvl w:val="0"/>
-          <w:numId w:val="10"/>
-        </w:numPr>
-        <w:rPr>
-          <w:lang w:val="az-Latn-AZ"/>
-        </w:rPr>
-      </w:pPr>
-      <w:r>
-        <w:rPr>
-          <w:lang w:val="az-Latn-AZ"/>
-        </w:rPr>
-        <w:t>Capacity vs Count.</w:t>
-      </w:r>
-    </w:p>
-    <w:p>
-      <w:pPr>
-        <w:pStyle w:val="ListParagraph"/>
-        <w:numPr>
-          <w:ilvl w:val="0"/>
-          <w:numId w:val="10"/>
-        </w:numPr>
-        <w:rPr>
-          <w:lang w:val="az-Latn-AZ"/>
-        </w:rPr>
-      </w:pPr>
-      <w:r>
-        <w:rPr>
-          <w:lang w:val="az-Latn-AZ"/>
-        </w:rPr>
-        <w:t>Serialization/Deserialization JSON.</w:t>
-      </w:r>
-    </w:p>
-    <w:p>
-      <w:pPr>
-        <w:pStyle w:val="ListParagraph"/>
-        <w:numPr>
-          <w:ilvl w:val="0"/>
-          <w:numId w:val="10"/>
-        </w:numPr>
-        <w:rPr>
-          <w:lang w:val="az-Latn-AZ"/>
-        </w:rPr>
-      </w:pPr>
-      <w:r>
-        <w:rPr>
-          <w:lang w:val="az-Latn-AZ"/>
-        </w:rPr>
-        <w:t xml:space="preserve">Serialization/Deserialization </w:t>
-      </w:r>
-      <w:r>
-        <w:rPr>
-          <w:lang w:val="az-Latn-AZ"/>
-        </w:rPr>
-        <w:t>XML</w:t>
-      </w:r>
-      <w:r>
-        <w:rPr>
-          <w:lang w:val="az-Latn-AZ"/>
-        </w:rPr>
-        <w:t>.</w:t>
-      </w:r>
-    </w:p>
-    <w:p>
-      <w:pPr>
-        <w:pStyle w:val="ListParagraph"/>
-        <w:numPr>
-          <w:ilvl w:val="0"/>
-          <w:numId w:val="10"/>
-        </w:numPr>
-        <w:rPr>
-          <w:lang w:val="az-Latn-AZ"/>
-        </w:rPr>
-      </w:pPr>
-      <w:r>
-        <w:rPr>
-          <w:lang w:val="az-Latn-AZ"/>
-        </w:rPr>
-        <w:t xml:space="preserve">Serialization/Deserialization </w:t>
-      </w:r>
-      <w:r>
-        <w:rPr>
-          <w:lang w:val="az-Latn-AZ"/>
-        </w:rPr>
-        <w:t>Binary</w:t>
-      </w:r>
-      <w:r>
-        <w:rPr>
-          <w:lang w:val="az-Latn-AZ"/>
-        </w:rPr>
-        <w:t>.</w:t>
-      </w:r>
-    </w:p>
-    <w:p>
-      <w:pPr>
-        <w:pStyle w:val="ListParagraph"/>
-        <w:numPr>
-          <w:ilvl w:val="0"/>
-          <w:numId w:val="10"/>
-        </w:numPr>
-        <w:rPr>
-          <w:lang w:val="az-Latn-AZ"/>
-        </w:rPr>
-      </w:pPr>
-      <w:r>
-        <w:rPr>
-          <w:lang w:val="az-Latn-AZ"/>
-        </w:rPr>
-        <w:t>Dictionary</w:t>
-      </w:r>
-      <w:r>
-        <w:rPr>
-          <w:lang w:val="az-Latn-AZ"/>
-        </w:rPr>
-        <w:t xml:space="preserve"> nə üçün thread safe deyil?</w:t>
-      </w:r>
-    </w:p>
-    <w:p>
-      <w:pPr>
-        <w:pStyle w:val="ListParagraph"/>
-        <w:numPr>
-          <w:ilvl w:val="0"/>
-          <w:numId w:val="10"/>
-        </w:numPr>
-        <w:rPr>
-          <w:lang w:val="az-Latn-AZ"/>
-        </w:rPr>
-      </w:pPr>
-      <w:r>
-        <w:rPr>
-          <w:lang w:val="az-Latn-AZ"/>
-        </w:rPr>
-        <w:t>Multithreading alternativləri.</w:t>
-      </w:r>
-    </w:p>
-    <w:p>
-      <w:pPr>
-        <w:pStyle w:val="ListParagraph"/>
-        <w:numPr>
-          <w:ilvl w:val="0"/>
-          <w:numId w:val="10"/>
-        </w:numPr>
-        <w:rPr>
-          <w:lang w:val="az-Latn-AZ"/>
-        </w:rPr>
-      </w:pPr>
-      <w:r>
-        <w:rPr>
-          <w:lang w:val="az-Latn-AZ"/>
-        </w:rPr>
-        <w:t>ConcurrentDictionary nədir?</w:t>
-      </w:r>
-    </w:p>
-    <w:p>
-      <w:pPr>
-        <w:pStyle w:val="ListParagraph"/>
-        <w:numPr>
-          <w:ilvl w:val="0"/>
-          <w:numId w:val="10"/>
-        </w:numPr>
-        <w:rPr>
-          <w:lang w:val="az-Latn-AZ"/>
-        </w:rPr>
-      </w:pPr>
-      <w:r>
-        <w:rPr>
-          <w:lang w:val="az-Latn-AZ"/>
-        </w:rPr>
-        <w:t>Lock ilə necə safe edə bilərik?</w:t>
-      </w:r>
-    </w:p>
-    <w:p>
-      <w:pPr>
-        <w:pStyle w:val="ListParagraph"/>
-        <w:numPr>
-          <w:ilvl w:val="0"/>
-          <w:numId w:val="10"/>
-        </w:numPr>
-        <w:rPr>
-          <w:lang w:val="az-Latn-AZ"/>
-        </w:rPr>
-      </w:pPr>
-      <w:r>
-        <w:t>ReaderWriterLockSlim</w:t>
-      </w:r>
-      <w:r>
-        <w:rPr>
-          <w:lang w:val="az-Latn-AZ"/>
-        </w:rPr>
-        <w:t xml:space="preserve"> nə zaman istifadə olunur?</w:t>
-      </w:r>
-    </w:p>
-    <w:p>
-      <w:pPr>
-        <w:pStyle w:val="ListParagraph"/>
-        <w:numPr>
-          <w:ilvl w:val="0"/>
-          <w:numId w:val="10"/>
-        </w:numPr>
-        <w:rPr>
-          <w:lang w:val="az-Latn-AZ"/>
-        </w:rPr>
-      </w:pPr>
-      <w:r>
-        <w:t>D</w:t>
-      </w:r>
-      <w:r>
-        <w:rPr>
-          <w:lang w:val="az-Latn-AZ"/>
-        </w:rPr>
-        <w:t>ictionary&lt;TKey, TValue&gt;</w:t>
-      </w:r>
-      <w:r>
-        <w:rPr>
-          <w:lang w:val="az-Latn-AZ"/>
-        </w:rPr>
-        <w:t xml:space="preserve"> vs Sorted</w:t>
-      </w:r>
-      <w:r>
-        <w:t>D</w:t>
-      </w:r>
-      <w:r>
-        <w:rPr>
-          <w:lang w:val="az-Latn-AZ"/>
-        </w:rPr>
-        <w:t>ictionary&lt;TKey, TValue&gt;</w:t>
-      </w:r>
-      <w:r>
-        <w:rPr>
-          <w:lang w:val="az-Latn-AZ"/>
-        </w:rPr>
-        <w:t>.</w:t>
-      </w:r>
-    </w:p>
-    <w:p>
-      <w:pPr>
-        <w:pStyle w:val="ListParagraph"/>
-        <w:numPr>
-          <w:ilvl w:val="0"/>
-          <w:numId w:val="10"/>
-        </w:numPr>
-        <w:rPr>
-          <w:lang w:val="az-Latn-AZ"/>
-        </w:rPr>
-      </w:pPr>
-      <w:r>
-        <w:rPr>
-          <w:lang w:val="az-Latn-AZ"/>
-        </w:rPr>
-        <w:t>Dictionary</w:t>
-      </w:r>
-      <w:r>
-        <w:rPr>
-          <w:lang w:val="az-Latn-AZ"/>
-        </w:rPr>
-        <w:t xml:space="preserve"> – də custom comporer necə təyin olunur?</w:t>
-      </w:r>
-    </w:p>
-    <w:p>
-      <w:pPr>
-        <w:pStyle w:val="ListParagraph"/>
-        <w:numPr>
-          <w:ilvl w:val="0"/>
-          <w:numId w:val="10"/>
-        </w:numPr>
-        <w:rPr>
-          <w:lang w:val="az-Latn-AZ"/>
-        </w:rPr>
-      </w:pPr>
-      <w:r>
-        <w:rPr>
-          <w:lang w:val="az-Latn-AZ"/>
-        </w:rPr>
-        <w:t>Dictionary</w:t>
-      </w:r>
-      <w:r>
-        <w:rPr>
-          <w:lang w:val="az-Latn-AZ"/>
-        </w:rPr>
-        <w:t xml:space="preserve"> – də IEqualityComparer</w:t>
-      </w:r>
-      <w:r>
-        <w:rPr>
-          <w:lang w:val="az-Latn-AZ"/>
-        </w:rPr>
-        <w:t>&lt;TKey&gt;</w:t>
-      </w:r>
-      <w:r>
-        <w:rPr>
-          <w:lang w:val="az-Latn-AZ"/>
-        </w:rPr>
-        <w:t xml:space="preserve"> istifadəsi</w:t>
-      </w:r>
-      <w:r>
-        <w:rPr>
-          <w:lang w:val="az-Latn-AZ"/>
-        </w:rPr>
-        <w:t>.</w:t>
-      </w:r>
-    </w:p>
-    <w:p>
-      <w:pPr>
-        <w:pStyle w:val="ListParagraph"/>
-        <w:numPr>
-          <w:ilvl w:val="0"/>
-          <w:numId w:val="10"/>
-        </w:numPr>
-        <w:rPr>
-          <w:lang w:val="az-Latn-AZ"/>
-        </w:rPr>
-      </w:pPr>
-      <w:r>
-        <w:rPr>
-          <w:lang w:val="az-Latn-AZ"/>
-        </w:rPr>
-        <w:t>Dictionary</w:t>
-      </w:r>
-      <w:r>
-        <w:rPr>
-          <w:lang w:val="az-Latn-AZ"/>
-        </w:rPr>
-        <w:t xml:space="preserve"> – də Lazy Initialization necə baş verir?</w:t>
-      </w:r>
-    </w:p>
-    <w:p>
-      <w:pPr>
-        <w:pStyle w:val="ListParagraph"/>
-        <w:numPr>
-          <w:ilvl w:val="0"/>
-          <w:numId w:val="10"/>
-        </w:numPr>
-        <w:rPr>
-          <w:lang w:val="az-Latn-AZ"/>
-        </w:rPr>
-      </w:pPr>
-      <w:r>
-        <w:rPr>
-          <w:lang w:val="az-Latn-AZ"/>
-        </w:rPr>
-        <w:t>Dictionary</w:t>
-      </w:r>
-      <w:r>
-        <w:rPr>
-          <w:lang w:val="az-Latn-AZ"/>
-        </w:rPr>
-        <w:t xml:space="preserve"> </w:t>
-      </w:r>
-      <w:r>
-        <w:rPr>
-          <w:lang w:val="az-Latn-AZ"/>
-        </w:rPr>
-        <w:t>– də Default Value necə təyin olunur?</w:t>
-      </w:r>
-    </w:p>
-    <w:p>
-      <w:pPr>
-        <w:rPr>
-          <w:lang w:val="az-Latn-AZ"/>
-        </w:rPr>
-      </w:pPr>
-    </w:p>
-    <w:p>
-      <w:pPr>
-        <w:pStyle w:val="ListParagraph"/>
-        <w:numPr>
-          <w:ilvl w:val="0"/>
-          <w:numId w:val="12"/>
-        </w:numPr>
-        <w:ind w:left="360"/>
-        <w:rPr>
-          <w:lang w:val="az-Latn-AZ"/>
-        </w:rPr>
-      </w:pPr>
+        <w:t xml:space="preserve"> default value saxlamır. Amma </w:t>
+      </w:r>
+      <w:r>
+        <w:t>TryGetValue</w:t>
+      </w:r>
+      <w:r>
+        <w:t xml:space="preserve"> istifadə olunarsa və tapılmazsa, </w:t>
+      </w:r>
+      <w:r>
+        <w:t>default(TValue)</w:t>
+      </w:r>
+      <w:r>
+        <w:t xml:space="preserve"> qaytarır</w:t>
+      </w:r>
+      <w:r>
+        <w:t>:</w:t>
+      </w:r>
+      <w:r>
+        <w:br/>
+      </w:r>
+      <w:r>
+        <w:t>dict.TryGetValue(key, out var value); // value null ola bilər reference type isə</w:t>
+      </w:r>
+      <w:r>
+        <w:br/>
+      </w:r>
+      <w:r>
+        <w:t xml:space="preserve">Əgər istədiyin default dəyər </w:t>
+      </w:r>
+      <w:r>
+        <w:t>null</w:t>
+      </w:r>
+      <w:r>
+        <w:t xml:space="preserve"> deyilsə, sən onu özün handle etməlisən</w:t>
+      </w:r>
+      <w:r>
+        <w:t>:</w:t>
+      </w:r>
+      <w:r>
+        <w:br/>
+      </w:r>
+      <w:r>
+        <w:t>var value = dict.ContainsKey(key) ? dict[key] : "defaul</w:t>
+      </w:r>
       <w:bookmarkStart w:id="0" w:name="_GoBack"/>
       <w:bookmarkEnd w:id="0"/>
+      <w:r>
+        <w:t>t";</w:t>
+      </w:r>
     </w:p>
     <w:sectPr>
       <w:pgSz w:w="12240" w:h="15840"/>
@@ -5605,6 +6613,155 @@
     </w:lvl>
   </w:abstractNum>
   <w:abstractNum w:abstractNumId="1" w15:restartNumberingAfterBreak="0">
+    <w:nsid w:val="025C2720"/>
+    <w:multiLevelType w:val="multilevel"/>
+    <w:tmpl w:val="5948B0EE"/>
+    <w:lvl w:ilvl="0">
+      <w:start w:val="1"/>
+      <w:numFmt w:val="bullet"/>
+      <w:lvlText w:val=""/>
+      <w:lvlJc w:val="left"/>
+      <w:pPr>
+        <w:tabs>
+          <w:tab w:val="num" w:pos="720"/>
+        </w:tabs>
+        <w:ind w:left="720" w:hanging="360"/>
+      </w:pPr>
+      <w:rPr>
+        <w:rFonts w:ascii="Symbol" w:hAnsi="Symbol" w:hint="default"/>
+        <w:sz w:val="20"/>
+      </w:rPr>
+    </w:lvl>
+    <w:lvl w:ilvl="1" w:tentative="1">
+      <w:start w:val="1"/>
+      <w:numFmt w:val="bullet"/>
+      <w:lvlText w:val="o"/>
+      <w:lvlJc w:val="left"/>
+      <w:pPr>
+        <w:tabs>
+          <w:tab w:val="num" w:pos="1440"/>
+        </w:tabs>
+        <w:ind w:left="1440" w:hanging="360"/>
+      </w:pPr>
+      <w:rPr>
+        <w:rFonts w:ascii="Courier New" w:hAnsi="Courier New" w:hint="default"/>
+        <w:sz w:val="20"/>
+      </w:rPr>
+    </w:lvl>
+    <w:lvl w:ilvl="2" w:tentative="1">
+      <w:start w:val="1"/>
+      <w:numFmt w:val="bullet"/>
+      <w:lvlText w:val=""/>
+      <w:lvlJc w:val="left"/>
+      <w:pPr>
+        <w:tabs>
+          <w:tab w:val="num" w:pos="2160"/>
+        </w:tabs>
+        <w:ind w:left="2160" w:hanging="360"/>
+      </w:pPr>
+      <w:rPr>
+        <w:rFonts w:ascii="Wingdings" w:hAnsi="Wingdings" w:hint="default"/>
+        <w:sz w:val="20"/>
+      </w:rPr>
+    </w:lvl>
+    <w:lvl w:ilvl="3" w:tentative="1">
+      <w:start w:val="1"/>
+      <w:numFmt w:val="bullet"/>
+      <w:lvlText w:val=""/>
+      <w:lvlJc w:val="left"/>
+      <w:pPr>
+        <w:tabs>
+          <w:tab w:val="num" w:pos="2880"/>
+        </w:tabs>
+        <w:ind w:left="2880" w:hanging="360"/>
+      </w:pPr>
+      <w:rPr>
+        <w:rFonts w:ascii="Wingdings" w:hAnsi="Wingdings" w:hint="default"/>
+        <w:sz w:val="20"/>
+      </w:rPr>
+    </w:lvl>
+    <w:lvl w:ilvl="4" w:tentative="1">
+      <w:start w:val="1"/>
+      <w:numFmt w:val="bullet"/>
+      <w:lvlText w:val=""/>
+      <w:lvlJc w:val="left"/>
+      <w:pPr>
+        <w:tabs>
+          <w:tab w:val="num" w:pos="3600"/>
+        </w:tabs>
+        <w:ind w:left="3600" w:hanging="360"/>
+      </w:pPr>
+      <w:rPr>
+        <w:rFonts w:ascii="Wingdings" w:hAnsi="Wingdings" w:hint="default"/>
+        <w:sz w:val="20"/>
+      </w:rPr>
+    </w:lvl>
+    <w:lvl w:ilvl="5" w:tentative="1">
+      <w:start w:val="1"/>
+      <w:numFmt w:val="bullet"/>
+      <w:lvlText w:val=""/>
+      <w:lvlJc w:val="left"/>
+      <w:pPr>
+        <w:tabs>
+          <w:tab w:val="num" w:pos="4320"/>
+        </w:tabs>
+        <w:ind w:left="4320" w:hanging="360"/>
+      </w:pPr>
+      <w:rPr>
+        <w:rFonts w:ascii="Wingdings" w:hAnsi="Wingdings" w:hint="default"/>
+        <w:sz w:val="20"/>
+      </w:rPr>
+    </w:lvl>
+    <w:lvl w:ilvl="6" w:tentative="1">
+      <w:start w:val="1"/>
+      <w:numFmt w:val="bullet"/>
+      <w:lvlText w:val=""/>
+      <w:lvlJc w:val="left"/>
+      <w:pPr>
+        <w:tabs>
+          <w:tab w:val="num" w:pos="5040"/>
+        </w:tabs>
+        <w:ind w:left="5040" w:hanging="360"/>
+      </w:pPr>
+      <w:rPr>
+        <w:rFonts w:ascii="Wingdings" w:hAnsi="Wingdings" w:hint="default"/>
+        <w:sz w:val="20"/>
+      </w:rPr>
+    </w:lvl>
+    <w:lvl w:ilvl="7" w:tentative="1">
+      <w:start w:val="1"/>
+      <w:numFmt w:val="bullet"/>
+      <w:lvlText w:val=""/>
+      <w:lvlJc w:val="left"/>
+      <w:pPr>
+        <w:tabs>
+          <w:tab w:val="num" w:pos="5760"/>
+        </w:tabs>
+        <w:ind w:left="5760" w:hanging="360"/>
+      </w:pPr>
+      <w:rPr>
+        <w:rFonts w:ascii="Wingdings" w:hAnsi="Wingdings" w:hint="default"/>
+        <w:sz w:val="20"/>
+      </w:rPr>
+    </w:lvl>
+    <w:lvl w:ilvl="8" w:tentative="1">
+      <w:start w:val="1"/>
+      <w:numFmt w:val="bullet"/>
+      <w:lvlText w:val=""/>
+      <w:lvlJc w:val="left"/>
+      <w:pPr>
+        <w:tabs>
+          <w:tab w:val="num" w:pos="6480"/>
+        </w:tabs>
+        <w:ind w:left="6480" w:hanging="360"/>
+      </w:pPr>
+      <w:rPr>
+        <w:rFonts w:ascii="Wingdings" w:hAnsi="Wingdings" w:hint="default"/>
+        <w:sz w:val="20"/>
+      </w:rPr>
+    </w:lvl>
+  </w:abstractNum>
+  <w:abstractNum w:abstractNumId="2" w15:restartNumberingAfterBreak="0">
     <w:nsid w:val="14AC3F02"/>
     <w:multiLevelType w:val="hybridMultilevel"/>
     <w:tmpl w:val="867EF36A"/>
@@ -5693,7 +6850,7 @@
       </w:pPr>
     </w:lvl>
   </w:abstractNum>
-  <w:abstractNum w:abstractNumId="2" w15:restartNumberingAfterBreak="0">
+  <w:abstractNum w:abstractNumId="3" w15:restartNumberingAfterBreak="0">
     <w:nsid w:val="208967BF"/>
     <w:multiLevelType w:val="hybridMultilevel"/>
     <w:tmpl w:val="BA5A92FA"/>
@@ -5782,7 +6939,7 @@
       </w:pPr>
     </w:lvl>
   </w:abstractNum>
-  <w:abstractNum w:abstractNumId="3" w15:restartNumberingAfterBreak="0">
+  <w:abstractNum w:abstractNumId="4" w15:restartNumberingAfterBreak="0">
     <w:nsid w:val="241B5C24"/>
     <w:multiLevelType w:val="hybridMultilevel"/>
     <w:tmpl w:val="45AE8436"/>
@@ -5895,7 +7052,7 @@
       </w:rPr>
     </w:lvl>
   </w:abstractNum>
-  <w:abstractNum w:abstractNumId="4" w15:restartNumberingAfterBreak="0">
+  <w:abstractNum w:abstractNumId="5" w15:restartNumberingAfterBreak="0">
     <w:nsid w:val="28AB7417"/>
     <w:multiLevelType w:val="hybridMultilevel"/>
     <w:tmpl w:val="C306315C"/>
@@ -5981,7 +7138,7 @@
       </w:pPr>
     </w:lvl>
   </w:abstractNum>
-  <w:abstractNum w:abstractNumId="5" w15:restartNumberingAfterBreak="0">
+  <w:abstractNum w:abstractNumId="6" w15:restartNumberingAfterBreak="0">
     <w:nsid w:val="316D6EB6"/>
     <w:multiLevelType w:val="hybridMultilevel"/>
     <w:tmpl w:val="6ADAB2C4"/>
@@ -6070,7 +7227,120 @@
       </w:pPr>
     </w:lvl>
   </w:abstractNum>
-  <w:abstractNum w:abstractNumId="6" w15:restartNumberingAfterBreak="0">
+  <w:abstractNum w:abstractNumId="7" w15:restartNumberingAfterBreak="0">
+    <w:nsid w:val="35C20267"/>
+    <w:multiLevelType w:val="hybridMultilevel"/>
+    <w:tmpl w:val="C4768EB2"/>
+    <w:lvl w:ilvl="0" w:tplc="04090001">
+      <w:start w:val="1"/>
+      <w:numFmt w:val="bullet"/>
+      <w:lvlText w:val=""/>
+      <w:lvlJc w:val="left"/>
+      <w:pPr>
+        <w:ind w:left="720" w:hanging="360"/>
+      </w:pPr>
+      <w:rPr>
+        <w:rFonts w:ascii="Symbol" w:hAnsi="Symbol" w:hint="default"/>
+      </w:rPr>
+    </w:lvl>
+    <w:lvl w:ilvl="1" w:tplc="04090003" w:tentative="1">
+      <w:start w:val="1"/>
+      <w:numFmt w:val="bullet"/>
+      <w:lvlText w:val="o"/>
+      <w:lvlJc w:val="left"/>
+      <w:pPr>
+        <w:ind w:left="1440" w:hanging="360"/>
+      </w:pPr>
+      <w:rPr>
+        <w:rFonts w:ascii="Courier New" w:hAnsi="Courier New" w:cs="Courier New" w:hint="default"/>
+      </w:rPr>
+    </w:lvl>
+    <w:lvl w:ilvl="2" w:tplc="04090005" w:tentative="1">
+      <w:start w:val="1"/>
+      <w:numFmt w:val="bullet"/>
+      <w:lvlText w:val=""/>
+      <w:lvlJc w:val="left"/>
+      <w:pPr>
+        <w:ind w:left="2160" w:hanging="360"/>
+      </w:pPr>
+      <w:rPr>
+        <w:rFonts w:ascii="Wingdings" w:hAnsi="Wingdings" w:hint="default"/>
+      </w:rPr>
+    </w:lvl>
+    <w:lvl w:ilvl="3" w:tplc="04090001" w:tentative="1">
+      <w:start w:val="1"/>
+      <w:numFmt w:val="bullet"/>
+      <w:lvlText w:val=""/>
+      <w:lvlJc w:val="left"/>
+      <w:pPr>
+        <w:ind w:left="2880" w:hanging="360"/>
+      </w:pPr>
+      <w:rPr>
+        <w:rFonts w:ascii="Symbol" w:hAnsi="Symbol" w:hint="default"/>
+      </w:rPr>
+    </w:lvl>
+    <w:lvl w:ilvl="4" w:tplc="04090003" w:tentative="1">
+      <w:start w:val="1"/>
+      <w:numFmt w:val="bullet"/>
+      <w:lvlText w:val="o"/>
+      <w:lvlJc w:val="left"/>
+      <w:pPr>
+        <w:ind w:left="3600" w:hanging="360"/>
+      </w:pPr>
+      <w:rPr>
+        <w:rFonts w:ascii="Courier New" w:hAnsi="Courier New" w:cs="Courier New" w:hint="default"/>
+      </w:rPr>
+    </w:lvl>
+    <w:lvl w:ilvl="5" w:tplc="04090005" w:tentative="1">
+      <w:start w:val="1"/>
+      <w:numFmt w:val="bullet"/>
+      <w:lvlText w:val=""/>
+      <w:lvlJc w:val="left"/>
+      <w:pPr>
+        <w:ind w:left="4320" w:hanging="360"/>
+      </w:pPr>
+      <w:rPr>
+        <w:rFonts w:ascii="Wingdings" w:hAnsi="Wingdings" w:hint="default"/>
+      </w:rPr>
+    </w:lvl>
+    <w:lvl w:ilvl="6" w:tplc="04090001" w:tentative="1">
+      <w:start w:val="1"/>
+      <w:numFmt w:val="bullet"/>
+      <w:lvlText w:val=""/>
+      <w:lvlJc w:val="left"/>
+      <w:pPr>
+        <w:ind w:left="5040" w:hanging="360"/>
+      </w:pPr>
+      <w:rPr>
+        <w:rFonts w:ascii="Symbol" w:hAnsi="Symbol" w:hint="default"/>
+      </w:rPr>
+    </w:lvl>
+    <w:lvl w:ilvl="7" w:tplc="04090003" w:tentative="1">
+      <w:start w:val="1"/>
+      <w:numFmt w:val="bullet"/>
+      <w:lvlText w:val="o"/>
+      <w:lvlJc w:val="left"/>
+      <w:pPr>
+        <w:ind w:left="5760" w:hanging="360"/>
+      </w:pPr>
+      <w:rPr>
+        <w:rFonts w:ascii="Courier New" w:hAnsi="Courier New" w:cs="Courier New" w:hint="default"/>
+      </w:rPr>
+    </w:lvl>
+    <w:lvl w:ilvl="8" w:tplc="04090005" w:tentative="1">
+      <w:start w:val="1"/>
+      <w:numFmt w:val="bullet"/>
+      <w:lvlText w:val=""/>
+      <w:lvlJc w:val="left"/>
+      <w:pPr>
+        <w:ind w:left="6480" w:hanging="360"/>
+      </w:pPr>
+      <w:rPr>
+        <w:rFonts w:ascii="Wingdings" w:hAnsi="Wingdings" w:hint="default"/>
+      </w:rPr>
+    </w:lvl>
+  </w:abstractNum>
+  <w:abstractNum w:abstractNumId="8" w15:restartNumberingAfterBreak="0">
     <w:nsid w:val="3AD257A4"/>
     <w:multiLevelType w:val="hybridMultilevel"/>
     <w:tmpl w:val="58A2AAEC"/>
@@ -6161,7 +7431,7 @@
       </w:pPr>
     </w:lvl>
   </w:abstractNum>
-  <w:abstractNum w:abstractNumId="7" w15:restartNumberingAfterBreak="0">
+  <w:abstractNum w:abstractNumId="9" w15:restartNumberingAfterBreak="0">
     <w:nsid w:val="439A3B1C"/>
     <w:multiLevelType w:val="hybridMultilevel"/>
     <w:tmpl w:val="06F2DF4E"/>
@@ -6250,7 +7520,7 @@
       </w:pPr>
     </w:lvl>
   </w:abstractNum>
-  <w:abstractNum w:abstractNumId="8" w15:restartNumberingAfterBreak="0">
+  <w:abstractNum w:abstractNumId="10" w15:restartNumberingAfterBreak="0">
     <w:nsid w:val="4FCC0D90"/>
     <w:multiLevelType w:val="hybridMultilevel"/>
     <w:tmpl w:val="47760E32"/>
@@ -6339,7 +7609,7 @@
       </w:pPr>
     </w:lvl>
   </w:abstractNum>
-  <w:abstractNum w:abstractNumId="9" w15:restartNumberingAfterBreak="0">
+  <w:abstractNum w:abstractNumId="11" w15:restartNumberingAfterBreak="0">
     <w:nsid w:val="617E7B7E"/>
     <w:multiLevelType w:val="hybridMultilevel"/>
     <w:tmpl w:val="BCD00DEE"/>
@@ -6452,7 +7722,7 @@
       </w:rPr>
     </w:lvl>
   </w:abstractNum>
-  <w:abstractNum w:abstractNumId="10" w15:restartNumberingAfterBreak="0">
+  <w:abstractNum w:abstractNumId="12" w15:restartNumberingAfterBreak="0">
     <w:nsid w:val="691927CC"/>
     <w:multiLevelType w:val="hybridMultilevel"/>
     <w:tmpl w:val="D5C441F8"/>
@@ -6542,37 +7812,37 @@
     </w:lvl>
   </w:abstractNum>
   <w:num w:numId="1">
+    <w:abstractNumId w:val="4"/>
+  </w:num>
+  <w:num w:numId="2">
+    <w:abstractNumId w:val="11"/>
+  </w:num>
+  <w:num w:numId="3">
+    <w:abstractNumId w:val="2"/>
+  </w:num>
+  <w:num w:numId="4">
+    <w:abstractNumId w:val="5"/>
+  </w:num>
+  <w:num w:numId="5">
     <w:abstractNumId w:val="3"/>
   </w:num>
-  <w:num w:numId="2">
-    <w:abstractNumId w:val="9"/>
-  </w:num>
-  <w:num w:numId="3">
-    <w:abstractNumId w:val="1"/>
-  </w:num>
-  <w:num w:numId="4">
-    <w:abstractNumId w:val="4"/>
-  </w:num>
-  <w:num w:numId="5">
-    <w:abstractNumId w:val="2"/>
-  </w:num>
   <w:num w:numId="6">
-    <w:abstractNumId w:val="5"/>
+    <w:abstractNumId w:val="6"/>
   </w:num>
   <w:num w:numId="7">
-    <w:abstractNumId w:val="8"/>
+    <w:abstractNumId w:val="10"/>
   </w:num>
   <w:num w:numId="8">
-    <w:abstractNumId w:val="7"/>
+    <w:abstractNumId w:val="9"/>
   </w:num>
   <w:num w:numId="9">
     <w:abstractNumId w:val="0"/>
   </w:num>
   <w:num w:numId="10">
-    <w:abstractNumId w:val="6"/>
+    <w:abstractNumId w:val="8"/>
   </w:num>
   <w:num w:numId="11">
-    <w:abstractNumId w:val="6"/>
+    <w:abstractNumId w:val="8"/>
     <w:lvlOverride w:ilvl="0">
       <w:startOverride w:val="1"/>
     </w:lvlOverride>
@@ -6602,7 +7872,13 @@
     </w:lvlOverride>
   </w:num>
   <w:num w:numId="12">
-    <w:abstractNumId w:val="10"/>
+    <w:abstractNumId w:val="12"/>
+  </w:num>
+  <w:num w:numId="13">
+    <w:abstractNumId w:val="7"/>
+  </w:num>
+  <w:num w:numId="14">
+    <w:abstractNumId w:val="1"/>
   </w:num>
 </w:numbering>
 </file>
@@ -7076,6 +8352,19 @@
       </w:tblBorders>
     </w:tblPr>
   </w:style>
+  <w:style w:type="character" w:styleId="HTMLCode">
+    <w:name w:val="HTML Code"/>
+    <w:basedOn w:val="DefaultParagraphFont"/>
+    <w:uiPriority w:val="99"/>
+    <w:semiHidden/>
+    <w:unhideWhenUsed/>
+    <w:rsid w:val="00506722"/>
+    <w:rPr>
+      <w:rFonts w:ascii="Courier New" w:eastAsia="Times New Roman" w:hAnsi="Courier New" w:cs="Courier New"/>
+      <w:sz w:val="20"/>
+      <w:szCs w:val="20"/>
+    </w:rPr>
+  </w:style>
 </w:styles>
 </file>
 

</xml_diff>